<commit_message>
Lab 2 task 2
</commit_message>
<xml_diff>
--- a/lab2/Отчёт lab2.docx
+++ b/lab2/Отчёт lab2.docx
@@ -521,7 +521,6 @@
     <w:p>
       <w:pPr>
         <w:spacing w:after="60" w:line="240" w:lineRule="auto"/>
-        <w:ind w:firstLine="709"/>
         <w:rPr>
           <w:rFonts w:ascii="Times New Roman" w:hAnsi="Times New Roman" w:cs="Times New Roman"/>
           <w:sz w:val="28"/>
@@ -551,18 +550,6 @@
     <w:p>
       <w:pPr>
         <w:spacing w:after="60" w:line="240" w:lineRule="auto"/>
-        <w:ind w:firstLine="709"/>
-        <w:rPr>
-          <w:rFonts w:ascii="Times New Roman" w:hAnsi="Times New Roman" w:cs="Times New Roman"/>
-          <w:sz w:val="28"/>
-          <w:szCs w:val="28"/>
-        </w:rPr>
-      </w:pPr>
-    </w:p>
-    <w:p>
-      <w:pPr>
-        <w:spacing w:after="60" w:line="240" w:lineRule="auto"/>
-        <w:ind w:firstLine="709"/>
         <w:rPr>
           <w:rFonts w:ascii="Times New Roman" w:hAnsi="Times New Roman" w:cs="Times New Roman"/>
           <w:sz w:val="28"/>
@@ -579,14 +566,6 @@
           <w:szCs w:val="28"/>
         </w:rPr>
       </w:pPr>
-      <w:r>
-        <w:rPr>
-          <w:rFonts w:ascii="Times New Roman" w:hAnsi="Times New Roman" w:cs="Times New Roman"/>
-          <w:sz w:val="28"/>
-          <w:szCs w:val="28"/>
-        </w:rPr>
-        <w:tab/>
-      </w:r>
       <w:r>
         <w:rPr>
           <w:rFonts w:ascii="Arial" w:hAnsi="Arial" w:cs="Arial"/>
@@ -609,12 +588,34 @@
     <w:p>
       <w:pPr>
         <w:spacing w:after="0"/>
-        <w:rPr>
-          <w:rFonts w:ascii="Times New Roman" w:hAnsi="Times New Roman" w:cs="Times New Roman"/>
-          <w:sz w:val="28"/>
-          <w:szCs w:val="28"/>
-        </w:rPr>
-      </w:pPr>
+        <w:ind w:firstLine="708"/>
+        <w:rPr>
+          <w:rFonts w:ascii="Times New Roman" w:hAnsi="Times New Roman" w:cs="Times New Roman"/>
+          <w:sz w:val="28"/>
+          <w:szCs w:val="28"/>
+          <w:u w:val="single"/>
+        </w:rPr>
+      </w:pPr>
+      <w:r>
+        <w:rPr>
+          <w:rFonts w:ascii="Times New Roman" w:hAnsi="Times New Roman" w:cs="Times New Roman"/>
+          <w:b/>
+          <w:bCs/>
+          <w:sz w:val="28"/>
+          <w:szCs w:val="28"/>
+          <w:u w:val="single"/>
+        </w:rPr>
+        <w:t>Задание 1</w:t>
+      </w:r>
+      <w:r>
+        <w:rPr>
+          <w:rFonts w:ascii="Times New Roman" w:hAnsi="Times New Roman" w:cs="Times New Roman"/>
+          <w:sz w:val="28"/>
+          <w:szCs w:val="28"/>
+          <w:u w:val="single"/>
+        </w:rPr>
+        <w:t xml:space="preserve"> </w:t>
+      </w:r>
     </w:p>
     <w:p>
       <w:pPr>
@@ -624,7 +625,116 @@
           <w:rFonts w:ascii="Times New Roman" w:hAnsi="Times New Roman" w:cs="Times New Roman"/>
           <w:sz w:val="28"/>
           <w:szCs w:val="28"/>
-          <w:u w:val="single"/>
+        </w:rPr>
+      </w:pPr>
+      <w:r>
+        <w:rPr>
+          <w:rFonts w:ascii="Times New Roman" w:hAnsi="Times New Roman" w:cs="Times New Roman"/>
+          <w:sz w:val="28"/>
+          <w:szCs w:val="28"/>
+        </w:rPr>
+        <w:t xml:space="preserve">- </w:t>
+      </w:r>
+      <w:r>
+        <w:rPr>
+          <w:rFonts w:ascii="Times New Roman" w:hAnsi="Times New Roman" w:cs="Times New Roman"/>
+          <w:sz w:val="28"/>
+          <w:szCs w:val="28"/>
+        </w:rPr>
+        <w:t>Вычислить порядок сложности программы (О-символику).</w:t>
+      </w:r>
+    </w:p>
+    <w:p>
+      <w:pPr>
+        <w:spacing w:after="0"/>
+        <w:ind w:firstLine="708"/>
+        <w:rPr>
+          <w:rFonts w:ascii="Times New Roman" w:hAnsi="Times New Roman" w:cs="Times New Roman"/>
+          <w:sz w:val="28"/>
+          <w:szCs w:val="28"/>
+        </w:rPr>
+      </w:pPr>
+      <w:r>
+        <w:rPr>
+          <w:rFonts w:ascii="Times New Roman" w:hAnsi="Times New Roman" w:cs="Times New Roman"/>
+          <w:sz w:val="28"/>
+          <w:szCs w:val="28"/>
+        </w:rPr>
+        <w:t xml:space="preserve">- </w:t>
+      </w:r>
+      <w:r>
+        <w:rPr>
+          <w:rFonts w:ascii="Times New Roman" w:hAnsi="Times New Roman" w:cs="Times New Roman"/>
+          <w:sz w:val="28"/>
+          <w:szCs w:val="28"/>
+        </w:rPr>
+        <w:t xml:space="preserve">Оценить время выполнения программы и кода, выполняющего перемножение матриц, используя функции библиотеки </w:t>
+      </w:r>
+      <w:proofErr w:type="spellStart"/>
+      <w:r>
+        <w:rPr>
+          <w:rFonts w:ascii="Times New Roman" w:hAnsi="Times New Roman" w:cs="Times New Roman"/>
+          <w:sz w:val="28"/>
+          <w:szCs w:val="28"/>
+        </w:rPr>
+        <w:t>time.h</w:t>
+      </w:r>
+      <w:proofErr w:type="spellEnd"/>
+      <w:r>
+        <w:rPr>
+          <w:rFonts w:ascii="Times New Roman" w:hAnsi="Times New Roman" w:cs="Times New Roman"/>
+          <w:sz w:val="28"/>
+          <w:szCs w:val="28"/>
+        </w:rPr>
+        <w:t xml:space="preserve"> для матриц размерами от 100, 200, 400, 1000, 2000, 4000, 10000.</w:t>
+      </w:r>
+    </w:p>
+    <w:p>
+      <w:pPr>
+        <w:spacing w:after="0"/>
+        <w:ind w:firstLine="708"/>
+        <w:rPr>
+          <w:rFonts w:ascii="Times New Roman" w:hAnsi="Times New Roman" w:cs="Times New Roman"/>
+          <w:sz w:val="28"/>
+          <w:szCs w:val="28"/>
+        </w:rPr>
+      </w:pPr>
+      <w:r>
+        <w:rPr>
+          <w:rFonts w:ascii="Times New Roman" w:hAnsi="Times New Roman" w:cs="Times New Roman"/>
+          <w:sz w:val="28"/>
+          <w:szCs w:val="28"/>
+        </w:rPr>
+        <w:t xml:space="preserve">- </w:t>
+      </w:r>
+      <w:r>
+        <w:rPr>
+          <w:rFonts w:ascii="Times New Roman" w:hAnsi="Times New Roman" w:cs="Times New Roman"/>
+          <w:sz w:val="28"/>
+          <w:szCs w:val="28"/>
+        </w:rPr>
+        <w:t>Построить график зависимости времени выполнения программы от размера матриц и сравнить полученный результат с теоретической оценкой.</w:t>
+      </w:r>
+    </w:p>
+    <w:p>
+      <w:pPr>
+        <w:spacing w:after="0"/>
+        <w:ind w:firstLine="708"/>
+        <w:rPr>
+          <w:rFonts w:ascii="Times New Roman" w:hAnsi="Times New Roman" w:cs="Times New Roman"/>
+          <w:sz w:val="28"/>
+          <w:szCs w:val="28"/>
+        </w:rPr>
+      </w:pPr>
+    </w:p>
+    <w:p>
+      <w:pPr>
+        <w:spacing w:after="0"/>
+        <w:ind w:firstLine="708"/>
+        <w:rPr>
+          <w:rFonts w:ascii="Times New Roman" w:hAnsi="Times New Roman" w:cs="Times New Roman"/>
+          <w:sz w:val="28"/>
+          <w:szCs w:val="28"/>
         </w:rPr>
       </w:pPr>
       <w:r>
@@ -636,14 +746,13 @@
           <w:szCs w:val="28"/>
           <w:u w:val="single"/>
         </w:rPr>
-        <w:t>Задание 1</w:t>
-      </w:r>
-      <w:r>
-        <w:rPr>
-          <w:rFonts w:ascii="Times New Roman" w:hAnsi="Times New Roman" w:cs="Times New Roman"/>
-          <w:sz w:val="28"/>
-          <w:szCs w:val="28"/>
-          <w:u w:val="single"/>
+        <w:t>Задание 2</w:t>
+      </w:r>
+      <w:r>
+        <w:rPr>
+          <w:rFonts w:ascii="Times New Roman" w:hAnsi="Times New Roman" w:cs="Times New Roman"/>
+          <w:sz w:val="28"/>
+          <w:szCs w:val="28"/>
         </w:rPr>
         <w:t xml:space="preserve"> </w:t>
       </w:r>
@@ -672,7 +781,7 @@
           <w:sz w:val="28"/>
           <w:szCs w:val="28"/>
         </w:rPr>
-        <w:t>Вычислить порядок сложности программы (О-символику).</w:t>
+        <w:t>Оценить время работы каждого из реализованных алгоритмов на случайном наборе значений массива.</w:t>
       </w:r>
     </w:p>
     <w:p>
@@ -699,7 +808,7 @@
           <w:sz w:val="28"/>
           <w:szCs w:val="28"/>
         </w:rPr>
-        <w:t>Оценить время выполнения программы и кода, выполняющего перемножение матриц, используя функции библиотеки time.h для матриц размерами от 100, 200, 400, 1000, 2000, 4000, 10000.</w:t>
+        <w:t>Оценить время работы каждого из реализованных алгоритмов на массиве, представляющем собой возрастающую последовательность чисел.</w:t>
       </w:r>
     </w:p>
     <w:p>
@@ -726,7 +835,7 @@
           <w:sz w:val="28"/>
           <w:szCs w:val="28"/>
         </w:rPr>
-        <w:t>Построить график зависимости времени выполнения программы от размера матриц и сравнить полученный результат с теоретической оценкой.</w:t>
+        <w:t>Оценить время работы каждого из реализованных алгоритмов на массиве, представляющем собой убывающую последовательность чисел.</w:t>
       </w:r>
     </w:p>
     <w:p>
@@ -739,6 +848,22 @@
           <w:szCs w:val="28"/>
         </w:rPr>
       </w:pPr>
+      <w:r>
+        <w:rPr>
+          <w:rFonts w:ascii="Times New Roman" w:hAnsi="Times New Roman" w:cs="Times New Roman"/>
+          <w:sz w:val="28"/>
+          <w:szCs w:val="28"/>
+        </w:rPr>
+        <w:t xml:space="preserve">- </w:t>
+      </w:r>
+      <w:r>
+        <w:rPr>
+          <w:rFonts w:ascii="Times New Roman" w:hAnsi="Times New Roman" w:cs="Times New Roman"/>
+          <w:sz w:val="28"/>
+          <w:szCs w:val="28"/>
+        </w:rPr>
+        <w:t>Оценить время работы каждого из реализованных алгоритмов на массиве, одна половина которого представляет собой возрастающую последовательность чисел, а вторая, – убывающую.</w:t>
+      </w:r>
     </w:p>
     <w:p>
       <w:pPr>
@@ -753,36 +878,6 @@
       <w:r>
         <w:rPr>
           <w:rFonts w:ascii="Times New Roman" w:hAnsi="Times New Roman" w:cs="Times New Roman"/>
-          <w:b/>
-          <w:bCs/>
-          <w:sz w:val="28"/>
-          <w:szCs w:val="28"/>
-          <w:u w:val="single"/>
-        </w:rPr>
-        <w:t>Задание 2</w:t>
-      </w:r>
-      <w:r>
-        <w:rPr>
-          <w:rFonts w:ascii="Times New Roman" w:hAnsi="Times New Roman" w:cs="Times New Roman"/>
-          <w:sz w:val="28"/>
-          <w:szCs w:val="28"/>
-        </w:rPr>
-        <w:t xml:space="preserve"> </w:t>
-      </w:r>
-    </w:p>
-    <w:p>
-      <w:pPr>
-        <w:spacing w:after="0"/>
-        <w:ind w:firstLine="708"/>
-        <w:rPr>
-          <w:rFonts w:ascii="Times New Roman" w:hAnsi="Times New Roman" w:cs="Times New Roman"/>
-          <w:sz w:val="28"/>
-          <w:szCs w:val="28"/>
-        </w:rPr>
-      </w:pPr>
-      <w:r>
-        <w:rPr>
-          <w:rFonts w:ascii="Times New Roman" w:hAnsi="Times New Roman" w:cs="Times New Roman"/>
           <w:sz w:val="28"/>
           <w:szCs w:val="28"/>
         </w:rPr>
@@ -794,196 +889,124 @@
           <w:sz w:val="28"/>
           <w:szCs w:val="28"/>
         </w:rPr>
-        <w:t>Оценить время работы каждого из реализованных алгоритмов на случайном наборе значений массива.</w:t>
-      </w:r>
-    </w:p>
-    <w:p>
-      <w:pPr>
-        <w:spacing w:after="0"/>
-        <w:ind w:firstLine="708"/>
-        <w:rPr>
-          <w:rFonts w:ascii="Times New Roman" w:hAnsi="Times New Roman" w:cs="Times New Roman"/>
-          <w:sz w:val="28"/>
-          <w:szCs w:val="28"/>
-        </w:rPr>
-      </w:pPr>
-      <w:r>
-        <w:rPr>
-          <w:rFonts w:ascii="Times New Roman" w:hAnsi="Times New Roman" w:cs="Times New Roman"/>
-          <w:sz w:val="28"/>
-          <w:szCs w:val="28"/>
-        </w:rPr>
-        <w:t xml:space="preserve">- </w:t>
-      </w:r>
-      <w:r>
-        <w:rPr>
-          <w:rFonts w:ascii="Times New Roman" w:hAnsi="Times New Roman" w:cs="Times New Roman"/>
-          <w:sz w:val="28"/>
-          <w:szCs w:val="28"/>
-        </w:rPr>
-        <w:t>Оценить время работы каждого из реализованных алгоритмов на массиве, представляющем собой возрастающую последовательность чисел.</w:t>
-      </w:r>
-    </w:p>
-    <w:p>
-      <w:pPr>
-        <w:spacing w:after="0"/>
-        <w:ind w:firstLine="708"/>
-        <w:rPr>
-          <w:rFonts w:ascii="Times New Roman" w:hAnsi="Times New Roman" w:cs="Times New Roman"/>
-          <w:sz w:val="28"/>
-          <w:szCs w:val="28"/>
-        </w:rPr>
-      </w:pPr>
-      <w:r>
-        <w:rPr>
-          <w:rFonts w:ascii="Times New Roman" w:hAnsi="Times New Roman" w:cs="Times New Roman"/>
-          <w:sz w:val="28"/>
-          <w:szCs w:val="28"/>
-        </w:rPr>
-        <w:t xml:space="preserve">- </w:t>
-      </w:r>
-      <w:r>
-        <w:rPr>
-          <w:rFonts w:ascii="Times New Roman" w:hAnsi="Times New Roman" w:cs="Times New Roman"/>
-          <w:sz w:val="28"/>
-          <w:szCs w:val="28"/>
-        </w:rPr>
-        <w:t>Оценить время работы каждого из реализованных алгоритмов на массиве, представляющем собой убывающую последовательность чисел.</w:t>
-      </w:r>
-    </w:p>
-    <w:p>
-      <w:pPr>
-        <w:spacing w:after="0"/>
-        <w:ind w:firstLine="708"/>
-        <w:rPr>
-          <w:rFonts w:ascii="Times New Roman" w:hAnsi="Times New Roman" w:cs="Times New Roman"/>
-          <w:sz w:val="28"/>
-          <w:szCs w:val="28"/>
-        </w:rPr>
-      </w:pPr>
-      <w:r>
-        <w:rPr>
-          <w:rFonts w:ascii="Times New Roman" w:hAnsi="Times New Roman" w:cs="Times New Roman"/>
-          <w:sz w:val="28"/>
-          <w:szCs w:val="28"/>
-        </w:rPr>
-        <w:t xml:space="preserve">- </w:t>
-      </w:r>
-      <w:r>
-        <w:rPr>
-          <w:rFonts w:ascii="Times New Roman" w:hAnsi="Times New Roman" w:cs="Times New Roman"/>
-          <w:sz w:val="28"/>
-          <w:szCs w:val="28"/>
-        </w:rPr>
-        <w:t>Оценить время работы каждого из реализованных алгоритмов на массиве, одна половина которого представляет собой возрастающую последовательность чисел, а вторая, – убывающую.</w:t>
-      </w:r>
-    </w:p>
-    <w:p>
-      <w:pPr>
-        <w:spacing w:after="0"/>
-        <w:ind w:firstLine="708"/>
-        <w:rPr>
-          <w:rFonts w:ascii="Times New Roman" w:hAnsi="Times New Roman" w:cs="Times New Roman"/>
-          <w:sz w:val="28"/>
-          <w:szCs w:val="28"/>
-        </w:rPr>
-      </w:pPr>
-      <w:r>
-        <w:rPr>
-          <w:rFonts w:ascii="Times New Roman" w:hAnsi="Times New Roman" w:cs="Times New Roman"/>
-          <w:sz w:val="28"/>
-          <w:szCs w:val="28"/>
-        </w:rPr>
-        <w:t xml:space="preserve">- </w:t>
-      </w:r>
-      <w:r>
-        <w:rPr>
-          <w:rFonts w:ascii="Times New Roman" w:hAnsi="Times New Roman" w:cs="Times New Roman"/>
-          <w:sz w:val="28"/>
-          <w:szCs w:val="28"/>
-        </w:rPr>
-        <w:t>Оценить время работы стандартной функции qsort, реализующей алгоритм быстрой сортировки на выше указанных наборах данных.</w:t>
-      </w:r>
-    </w:p>
-    <w:p>
-      <w:pPr>
-        <w:spacing w:after="60" w:line="240" w:lineRule="auto"/>
-        <w:rPr>
-          <w:rFonts w:ascii="Times New Roman" w:hAnsi="Times New Roman" w:cs="Times New Roman"/>
-          <w:sz w:val="28"/>
-          <w:szCs w:val="28"/>
-        </w:rPr>
-      </w:pPr>
-    </w:p>
-    <w:p>
-      <w:pPr>
-        <w:spacing w:after="60" w:line="240" w:lineRule="auto"/>
-        <w:rPr>
-          <w:rFonts w:ascii="Times New Roman" w:hAnsi="Times New Roman" w:cs="Times New Roman"/>
-          <w:sz w:val="28"/>
-          <w:szCs w:val="28"/>
-        </w:rPr>
-      </w:pPr>
-    </w:p>
-    <w:p>
-      <w:pPr>
-        <w:spacing w:after="60" w:line="240" w:lineRule="auto"/>
-        <w:rPr>
-          <w:rFonts w:ascii="Times New Roman" w:hAnsi="Times New Roman" w:cs="Times New Roman"/>
-          <w:sz w:val="28"/>
-          <w:szCs w:val="28"/>
-        </w:rPr>
-      </w:pPr>
-    </w:p>
-    <w:p>
-      <w:pPr>
-        <w:spacing w:after="60" w:line="240" w:lineRule="auto"/>
-        <w:rPr>
-          <w:rFonts w:ascii="Times New Roman" w:hAnsi="Times New Roman" w:cs="Times New Roman"/>
-          <w:sz w:val="28"/>
-          <w:szCs w:val="28"/>
-        </w:rPr>
-      </w:pPr>
-    </w:p>
-    <w:p>
-      <w:pPr>
-        <w:spacing w:after="60" w:line="240" w:lineRule="auto"/>
-        <w:rPr>
-          <w:rFonts w:ascii="Times New Roman" w:hAnsi="Times New Roman" w:cs="Times New Roman"/>
-          <w:sz w:val="28"/>
-          <w:szCs w:val="28"/>
-        </w:rPr>
-      </w:pPr>
-    </w:p>
-    <w:p>
-      <w:pPr>
-        <w:spacing w:after="60" w:line="240" w:lineRule="auto"/>
-        <w:rPr>
-          <w:rFonts w:ascii="Times New Roman" w:hAnsi="Times New Roman" w:cs="Times New Roman"/>
-          <w:sz w:val="28"/>
-          <w:szCs w:val="28"/>
-        </w:rPr>
-      </w:pPr>
-    </w:p>
-    <w:p>
-      <w:pPr>
-        <w:spacing w:after="60" w:line="240" w:lineRule="auto"/>
-        <w:rPr>
-          <w:rFonts w:ascii="Times New Roman" w:hAnsi="Times New Roman" w:cs="Times New Roman"/>
-          <w:sz w:val="28"/>
-          <w:szCs w:val="28"/>
-        </w:rPr>
-      </w:pPr>
-    </w:p>
-    <w:p>
-      <w:pPr>
-        <w:spacing w:after="60" w:line="240" w:lineRule="auto"/>
-        <w:rPr>
-          <w:rFonts w:ascii="Times New Roman" w:hAnsi="Times New Roman" w:cs="Times New Roman"/>
-          <w:sz w:val="28"/>
-          <w:szCs w:val="28"/>
-        </w:rPr>
-      </w:pPr>
+        <w:t xml:space="preserve">Оценить время работы стандартной функции </w:t>
+      </w:r>
+      <w:proofErr w:type="spellStart"/>
+      <w:r>
+        <w:rPr>
+          <w:rFonts w:ascii="Times New Roman" w:hAnsi="Times New Roman" w:cs="Times New Roman"/>
+          <w:sz w:val="28"/>
+          <w:szCs w:val="28"/>
+        </w:rPr>
+        <w:t>qsort</w:t>
+      </w:r>
+      <w:proofErr w:type="spellEnd"/>
+      <w:r>
+        <w:rPr>
+          <w:rFonts w:ascii="Times New Roman" w:hAnsi="Times New Roman" w:cs="Times New Roman"/>
+          <w:sz w:val="28"/>
+          <w:szCs w:val="28"/>
+        </w:rPr>
+        <w:t>, реализующей алгоритм быстрой сортировки на выше указанных наборах данных.</w:t>
+      </w:r>
+    </w:p>
+    <w:p>
+      <w:pPr>
+        <w:spacing w:after="60" w:line="240" w:lineRule="auto"/>
+        <w:rPr>
+          <w:rFonts w:ascii="Times New Roman" w:hAnsi="Times New Roman" w:cs="Times New Roman"/>
+          <w:sz w:val="28"/>
+          <w:szCs w:val="28"/>
+        </w:rPr>
+      </w:pPr>
+    </w:p>
+    <w:p>
+      <w:pPr>
+        <w:spacing w:after="60" w:line="240" w:lineRule="auto"/>
+        <w:rPr>
+          <w:rFonts w:ascii="Times New Roman" w:hAnsi="Times New Roman" w:cs="Times New Roman"/>
+          <w:sz w:val="28"/>
+          <w:szCs w:val="28"/>
+        </w:rPr>
+      </w:pPr>
+    </w:p>
+    <w:p>
+      <w:pPr>
+        <w:spacing w:after="60" w:line="240" w:lineRule="auto"/>
+        <w:rPr>
+          <w:rFonts w:ascii="Times New Roman" w:hAnsi="Times New Roman" w:cs="Times New Roman"/>
+          <w:sz w:val="28"/>
+          <w:szCs w:val="28"/>
+        </w:rPr>
+      </w:pPr>
+    </w:p>
+    <w:p>
+      <w:pPr>
+        <w:spacing w:after="60" w:line="240" w:lineRule="auto"/>
+        <w:rPr>
+          <w:rFonts w:ascii="Times New Roman" w:hAnsi="Times New Roman" w:cs="Times New Roman"/>
+          <w:sz w:val="28"/>
+          <w:szCs w:val="28"/>
+        </w:rPr>
+      </w:pPr>
+    </w:p>
+    <w:p>
+      <w:pPr>
+        <w:spacing w:after="60" w:line="240" w:lineRule="auto"/>
+        <w:rPr>
+          <w:rFonts w:ascii="Times New Roman" w:hAnsi="Times New Roman" w:cs="Times New Roman"/>
+          <w:sz w:val="28"/>
+          <w:szCs w:val="28"/>
+        </w:rPr>
+      </w:pPr>
+    </w:p>
+    <w:p>
+      <w:pPr>
+        <w:spacing w:after="60" w:line="240" w:lineRule="auto"/>
+        <w:rPr>
+          <w:rFonts w:ascii="Times New Roman" w:hAnsi="Times New Roman" w:cs="Times New Roman"/>
+          <w:sz w:val="28"/>
+          <w:szCs w:val="28"/>
+        </w:rPr>
+      </w:pPr>
+    </w:p>
+    <w:p>
+      <w:pPr>
+        <w:spacing w:after="60" w:line="240" w:lineRule="auto"/>
+        <w:rPr>
+          <w:rFonts w:ascii="Times New Roman" w:hAnsi="Times New Roman" w:cs="Times New Roman"/>
+          <w:sz w:val="28"/>
+          <w:szCs w:val="28"/>
+        </w:rPr>
+      </w:pPr>
+    </w:p>
+    <w:p>
+      <w:pPr>
+        <w:spacing w:after="60" w:line="240" w:lineRule="auto"/>
+        <w:rPr>
+          <w:rFonts w:ascii="Times New Roman" w:hAnsi="Times New Roman" w:cs="Times New Roman"/>
+          <w:sz w:val="28"/>
+          <w:szCs w:val="28"/>
+        </w:rPr>
+      </w:pPr>
+    </w:p>
+    <w:p>
+      <w:pPr>
+        <w:spacing w:after="60" w:line="240" w:lineRule="auto"/>
+        <w:rPr>
+          <w:rFonts w:ascii="Times New Roman" w:hAnsi="Times New Roman" w:cs="Times New Roman"/>
+          <w:sz w:val="28"/>
+          <w:szCs w:val="28"/>
+        </w:rPr>
+      </w:pPr>
+      <w:r>
+        <w:rPr>
+          <w:rFonts w:ascii="Times New Roman" w:hAnsi="Times New Roman" w:cs="Times New Roman"/>
+          <w:sz w:val="28"/>
+          <w:szCs w:val="28"/>
+        </w:rPr>
+        <w:t>\</w:t>
+      </w:r>
     </w:p>
     <w:p>
       <w:pPr>
@@ -1090,6 +1113,7 @@
           <w:szCs w:val="32"/>
           <w:lang w:eastAsia="ru-RU"/>
         </w:rPr>
+        <w:lastRenderedPageBreak/>
         <w:t>Задание</w:t>
       </w:r>
       <w:r>
@@ -1345,7 +1369,6 @@
                 <w:rFonts w:ascii="Times New Roman" w:hAnsi="Times New Roman" w:cs="Times New Roman"/>
                 <w:sz w:val="28"/>
                 <w:szCs w:val="28"/>
-                <w:lang w:val="en-US"/>
               </w:rPr>
             </w:pPr>
             <w:r>
@@ -1353,9 +1376,8 @@
                 <w:rFonts w:ascii="Times New Roman" w:hAnsi="Times New Roman" w:cs="Times New Roman"/>
                 <w:sz w:val="28"/>
                 <w:szCs w:val="28"/>
-                <w:lang w:val="en-US"/>
-              </w:rPr>
-              <w:t>4</w:t>
+              </w:rPr>
+              <w:t>3</w:t>
             </w:r>
           </w:p>
         </w:tc>
@@ -1371,7 +1393,6 @@
                 <w:rFonts w:ascii="Times New Roman" w:hAnsi="Times New Roman" w:cs="Times New Roman"/>
                 <w:sz w:val="28"/>
                 <w:szCs w:val="28"/>
-                <w:lang w:val="en-US"/>
               </w:rPr>
             </w:pPr>
             <w:r>
@@ -1379,9 +1400,8 @@
                 <w:rFonts w:ascii="Times New Roman" w:hAnsi="Times New Roman" w:cs="Times New Roman"/>
                 <w:sz w:val="28"/>
                 <w:szCs w:val="28"/>
-                <w:lang w:val="en-US"/>
-              </w:rPr>
-              <w:t>0.004</w:t>
+              </w:rPr>
+              <w:t>0.003</w:t>
             </w:r>
           </w:p>
         </w:tc>
@@ -1423,7 +1443,6 @@
                 <w:rFonts w:ascii="Times New Roman" w:hAnsi="Times New Roman" w:cs="Times New Roman"/>
                 <w:sz w:val="28"/>
                 <w:szCs w:val="28"/>
-                <w:lang w:val="en-US"/>
               </w:rPr>
             </w:pPr>
             <w:r>
@@ -1431,9 +1450,8 @@
                 <w:rFonts w:ascii="Times New Roman" w:hAnsi="Times New Roman" w:cs="Times New Roman"/>
                 <w:sz w:val="28"/>
                 <w:szCs w:val="28"/>
-                <w:lang w:val="en-US"/>
-              </w:rPr>
-              <w:t>34</w:t>
+              </w:rPr>
+              <w:t>24</w:t>
             </w:r>
           </w:p>
         </w:tc>
@@ -1449,7 +1467,6 @@
                 <w:rFonts w:ascii="Times New Roman" w:hAnsi="Times New Roman" w:cs="Times New Roman"/>
                 <w:sz w:val="28"/>
                 <w:szCs w:val="28"/>
-                <w:lang w:val="en-US"/>
               </w:rPr>
             </w:pPr>
             <w:r>
@@ -1457,9 +1474,8 @@
                 <w:rFonts w:ascii="Times New Roman" w:hAnsi="Times New Roman" w:cs="Times New Roman"/>
                 <w:sz w:val="28"/>
                 <w:szCs w:val="28"/>
-                <w:lang w:val="en-US"/>
-              </w:rPr>
-              <w:t>0.034</w:t>
+              </w:rPr>
+              <w:t>0.024</w:t>
             </w:r>
           </w:p>
         </w:tc>
@@ -1501,7 +1517,6 @@
                 <w:rFonts w:ascii="Times New Roman" w:hAnsi="Times New Roman" w:cs="Times New Roman"/>
                 <w:sz w:val="28"/>
                 <w:szCs w:val="28"/>
-                <w:lang w:val="en-US"/>
               </w:rPr>
             </w:pPr>
             <w:r>
@@ -1509,9 +1524,8 @@
                 <w:rFonts w:ascii="Times New Roman" w:hAnsi="Times New Roman" w:cs="Times New Roman"/>
                 <w:sz w:val="28"/>
                 <w:szCs w:val="28"/>
-                <w:lang w:val="en-US"/>
-              </w:rPr>
-              <w:t>248</w:t>
+              </w:rPr>
+              <w:t>195</w:t>
             </w:r>
           </w:p>
         </w:tc>
@@ -1527,7 +1541,6 @@
                 <w:rFonts w:ascii="Times New Roman" w:hAnsi="Times New Roman" w:cs="Times New Roman"/>
                 <w:sz w:val="28"/>
                 <w:szCs w:val="28"/>
-                <w:lang w:val="en-US"/>
               </w:rPr>
             </w:pPr>
             <w:r>
@@ -1535,9 +1548,8 @@
                 <w:rFonts w:ascii="Times New Roman" w:hAnsi="Times New Roman" w:cs="Times New Roman"/>
                 <w:sz w:val="28"/>
                 <w:szCs w:val="28"/>
-                <w:lang w:val="en-US"/>
-              </w:rPr>
-              <w:t>0.248</w:t>
+              </w:rPr>
+              <w:t>0.195</w:t>
             </w:r>
           </w:p>
         </w:tc>
@@ -1579,7 +1591,6 @@
                 <w:rFonts w:ascii="Times New Roman" w:hAnsi="Times New Roman" w:cs="Times New Roman"/>
                 <w:sz w:val="28"/>
                 <w:szCs w:val="28"/>
-                <w:lang w:val="en-US"/>
               </w:rPr>
             </w:pPr>
             <w:r>
@@ -1587,9 +1598,8 @@
                 <w:rFonts w:ascii="Times New Roman" w:hAnsi="Times New Roman" w:cs="Times New Roman"/>
                 <w:sz w:val="28"/>
                 <w:szCs w:val="28"/>
-                <w:lang w:val="en-US"/>
-              </w:rPr>
-              <w:t>4496</w:t>
+              </w:rPr>
+              <w:t>3812</w:t>
             </w:r>
           </w:p>
         </w:tc>
@@ -1605,7 +1615,6 @@
                 <w:rFonts w:ascii="Times New Roman" w:hAnsi="Times New Roman" w:cs="Times New Roman"/>
                 <w:sz w:val="28"/>
                 <w:szCs w:val="28"/>
-                <w:lang w:val="en-US"/>
               </w:rPr>
             </w:pPr>
             <w:r>
@@ -1613,9 +1622,8 @@
                 <w:rFonts w:ascii="Times New Roman" w:hAnsi="Times New Roman" w:cs="Times New Roman"/>
                 <w:sz w:val="28"/>
                 <w:szCs w:val="28"/>
-                <w:lang w:val="en-US"/>
-              </w:rPr>
-              <w:t>4.496</w:t>
+              </w:rPr>
+              <w:t>3.812</w:t>
             </w:r>
           </w:p>
         </w:tc>
@@ -1657,7 +1665,6 @@
                 <w:rFonts w:ascii="Times New Roman" w:hAnsi="Times New Roman" w:cs="Times New Roman"/>
                 <w:sz w:val="28"/>
                 <w:szCs w:val="28"/>
-                <w:lang w:val="en-US"/>
               </w:rPr>
             </w:pPr>
             <w:r>
@@ -1665,9 +1672,8 @@
                 <w:rFonts w:ascii="Times New Roman" w:hAnsi="Times New Roman" w:cs="Times New Roman"/>
                 <w:sz w:val="28"/>
                 <w:szCs w:val="28"/>
-                <w:lang w:val="en-US"/>
-              </w:rPr>
-              <w:t>50046</w:t>
+              </w:rPr>
+              <w:t>52297</w:t>
             </w:r>
           </w:p>
         </w:tc>
@@ -1683,7 +1689,6 @@
                 <w:rFonts w:ascii="Times New Roman" w:hAnsi="Times New Roman" w:cs="Times New Roman"/>
                 <w:sz w:val="28"/>
                 <w:szCs w:val="28"/>
-                <w:lang w:val="en-US"/>
               </w:rPr>
             </w:pPr>
             <w:r>
@@ -1691,9 +1696,8 @@
                 <w:rFonts w:ascii="Times New Roman" w:hAnsi="Times New Roman" w:cs="Times New Roman"/>
                 <w:sz w:val="28"/>
                 <w:szCs w:val="28"/>
-                <w:lang w:val="en-US"/>
-              </w:rPr>
-              <w:t>50.046</w:t>
+              </w:rPr>
+              <w:t>52.297</w:t>
             </w:r>
           </w:p>
         </w:tc>
@@ -1735,7 +1739,6 @@
                 <w:rFonts w:ascii="Times New Roman" w:hAnsi="Times New Roman" w:cs="Times New Roman"/>
                 <w:sz w:val="28"/>
                 <w:szCs w:val="28"/>
-                <w:lang w:val="en-US"/>
               </w:rPr>
             </w:pPr>
             <w:r>
@@ -1743,9 +1746,8 @@
                 <w:rFonts w:ascii="Times New Roman" w:hAnsi="Times New Roman" w:cs="Times New Roman"/>
                 <w:sz w:val="28"/>
                 <w:szCs w:val="28"/>
-                <w:lang w:val="en-US"/>
-              </w:rPr>
-              <w:t>514955</w:t>
+              </w:rPr>
+              <w:t>526767</w:t>
             </w:r>
           </w:p>
         </w:tc>
@@ -1761,7 +1763,6 @@
                 <w:rFonts w:ascii="Times New Roman" w:hAnsi="Times New Roman" w:cs="Times New Roman"/>
                 <w:sz w:val="28"/>
                 <w:szCs w:val="28"/>
-                <w:lang w:val="en-US"/>
               </w:rPr>
             </w:pPr>
             <w:r>
@@ -1769,9 +1770,8 @@
                 <w:rFonts w:ascii="Times New Roman" w:hAnsi="Times New Roman" w:cs="Times New Roman"/>
                 <w:sz w:val="28"/>
                 <w:szCs w:val="28"/>
-                <w:lang w:val="en-US"/>
-              </w:rPr>
-              <w:t>514.955</w:t>
+              </w:rPr>
+              <w:t>526.767</w:t>
             </w:r>
           </w:p>
         </w:tc>
@@ -1815,6 +1815,14 @@
                 <w:szCs w:val="28"/>
               </w:rPr>
             </w:pPr>
+            <w:r>
+              <w:rPr>
+                <w:rFonts w:ascii="Times New Roman" w:hAnsi="Times New Roman" w:cs="Times New Roman"/>
+                <w:sz w:val="28"/>
+                <w:szCs w:val="28"/>
+              </w:rPr>
+              <w:t>8588806</w:t>
+            </w:r>
           </w:p>
         </w:tc>
         <w:tc>
@@ -1831,6 +1839,14 @@
                 <w:szCs w:val="28"/>
               </w:rPr>
             </w:pPr>
+            <w:r>
+              <w:rPr>
+                <w:rFonts w:ascii="Times New Roman" w:hAnsi="Times New Roman" w:cs="Times New Roman"/>
+                <w:sz w:val="28"/>
+                <w:szCs w:val="28"/>
+              </w:rPr>
+              <w:t>8588.806</w:t>
+            </w:r>
           </w:p>
         </w:tc>
       </w:tr>
@@ -1838,6 +1854,7 @@
     <w:p>
       <w:pPr>
         <w:spacing w:after="60" w:line="240" w:lineRule="auto"/>
+        <w:jc w:val="center"/>
         <w:rPr>
           <w:rFonts w:ascii="Times New Roman" w:hAnsi="Times New Roman" w:cs="Times New Roman"/>
           <w:b/>
@@ -1846,19 +1863,36 @@
           <w:szCs w:val="28"/>
         </w:rPr>
       </w:pPr>
-    </w:p>
-    <w:p>
-      <w:pPr>
-        <w:spacing w:after="60" w:line="240" w:lineRule="auto"/>
+      <w:r>
         <w:rPr>
           <w:rFonts w:ascii="Times New Roman" w:hAnsi="Times New Roman" w:cs="Times New Roman"/>
           <w:b/>
           <w:bCs/>
-          <w:sz w:val="28"/>
-          <w:szCs w:val="28"/>
-        </w:rPr>
-      </w:pPr>
-      <w:r>
+          <w:noProof/>
+          <w:sz w:val="28"/>
+          <w:szCs w:val="28"/>
+          <w14:ligatures w14:val="standardContextual"/>
+        </w:rPr>
+        <w:lastRenderedPageBreak/>
+        <w:drawing>
+          <wp:inline distT="0" distB="0" distL="0" distR="0" wp14:anchorId="4D9DA210" wp14:editId="1F7068BC">
+            <wp:extent cx="5092995" cy="2562446"/>
+            <wp:effectExtent l="0" t="0" r="12700" b="9525"/>
+            <wp:docPr id="6" name="Диаграмма 6"/>
+            <wp:cNvGraphicFramePr/>
+            <a:graphic xmlns:a="http://schemas.openxmlformats.org/drawingml/2006/main">
+              <a:graphicData uri="http://schemas.openxmlformats.org/drawingml/2006/chart">
+                <c:chart xmlns:c="http://schemas.openxmlformats.org/drawingml/2006/chart" xmlns:r="http://schemas.openxmlformats.org/officeDocument/2006/relationships" r:id="rId5"/>
+              </a:graphicData>
+            </a:graphic>
+          </wp:inline>
+        </w:drawing>
+      </w:r>
+    </w:p>
+    <w:p>
+      <w:pPr>
+        <w:spacing w:after="60" w:line="240" w:lineRule="auto"/>
+        <w:jc w:val="center"/>
         <w:rPr>
           <w:rFonts w:ascii="Times New Roman" w:hAnsi="Times New Roman" w:cs="Times New Roman"/>
           <w:b/>
@@ -1866,11 +1900,20 @@
           <w:sz w:val="28"/>
           <w:szCs w:val="28"/>
         </w:rPr>
-        <w:lastRenderedPageBreak/>
+      </w:pPr>
+      <w:r>
+        <w:rPr>
+          <w:rFonts w:ascii="Times New Roman" w:hAnsi="Times New Roman" w:cs="Times New Roman"/>
+          <w:b/>
+          <w:bCs/>
+          <w:noProof/>
+          <w:sz w:val="28"/>
+          <w:szCs w:val="28"/>
+        </w:rPr>
         <w:drawing>
-          <wp:inline distT="0" distB="0" distL="0" distR="0" wp14:anchorId="260C13B5" wp14:editId="592AC094">
-            <wp:extent cx="5940425" cy="3091180"/>
-            <wp:effectExtent l="0" t="0" r="3175" b="0"/>
+          <wp:inline distT="0" distB="0" distL="0" distR="0" wp14:anchorId="260C13B5" wp14:editId="124429BD">
+            <wp:extent cx="6215576" cy="1594883"/>
+            <wp:effectExtent l="0" t="0" r="0" b="5715"/>
             <wp:docPr id="3" name="Рисунок 3"/>
             <wp:cNvGraphicFramePr>
               <a:graphicFrameLocks xmlns:a="http://schemas.openxmlformats.org/drawingml/2006/main" noChangeAspect="1"/>
@@ -1882,20 +1925,27 @@
                     <pic:cNvPr id="1" name=""/>
                     <pic:cNvPicPr/>
                   </pic:nvPicPr>
-                  <pic:blipFill>
-                    <a:blip r:embed="rId5"/>
-                    <a:stretch>
-                      <a:fillRect/>
-                    </a:stretch>
+                  <pic:blipFill rotWithShape="1">
+                    <a:blip r:embed="rId6"/>
+                    <a:srcRect r="25363" b="63196"/>
+                    <a:stretch/>
                   </pic:blipFill>
-                  <pic:spPr>
+                  <pic:spPr bwMode="auto">
                     <a:xfrm>
                       <a:off x="0" y="0"/>
-                      <a:ext cx="5940425" cy="3091180"/>
+                      <a:ext cx="6233706" cy="1599535"/>
                     </a:xfrm>
                     <a:prstGeom prst="rect">
                       <a:avLst/>
                     </a:prstGeom>
+                    <a:ln>
+                      <a:noFill/>
+                    </a:ln>
+                    <a:extLst>
+                      <a:ext uri="{53640926-AAD7-44D8-BBD7-CCE9431645EC}">
+                        <a14:shadowObscured xmlns:a14="http://schemas.microsoft.com/office/drawing/2010/main"/>
+                      </a:ext>
+                    </a:extLst>
                   </pic:spPr>
                 </pic:pic>
               </a:graphicData>
@@ -1920,21 +1970,817 @@
       <w:pPr>
         <w:spacing w:after="60" w:line="240" w:lineRule="auto"/>
         <w:rPr>
-          <w:rFonts w:ascii="Times New Roman" w:hAnsi="Times New Roman" w:cs="Times New Roman"/>
+          <w:rFonts w:ascii="Arial" w:hAnsi="Arial" w:cs="Arial"/>
           <w:b/>
           <w:bCs/>
-          <w:sz w:val="28"/>
-          <w:szCs w:val="28"/>
-        </w:rPr>
-      </w:pPr>
-      <w:r>
-        <w:rPr>
+          <w:sz w:val="32"/>
+          <w:szCs w:val="32"/>
+        </w:rPr>
+      </w:pPr>
+      <w:r>
+        <w:rPr>
+          <w:rFonts w:ascii="Arial" w:hAnsi="Arial" w:cs="Arial"/>
+          <w:b/>
+          <w:bCs/>
+          <w:sz w:val="32"/>
+          <w:szCs w:val="32"/>
+        </w:rPr>
+        <w:t>2 Задание</w:t>
+      </w:r>
+    </w:p>
+    <w:tbl>
+      <w:tblPr>
+        <w:tblStyle w:val="a4"/>
+        <w:tblW w:w="0" w:type="auto"/>
+        <w:tblInd w:w="-431" w:type="dxa"/>
+        <w:tblLook w:val="04A0" w:firstRow="1" w:lastRow="0" w:firstColumn="1" w:lastColumn="0" w:noHBand="0" w:noVBand="1"/>
+      </w:tblPr>
+      <w:tblGrid>
+        <w:gridCol w:w="1763"/>
+        <w:gridCol w:w="1628"/>
+        <w:gridCol w:w="2095"/>
+        <w:gridCol w:w="1814"/>
+        <w:gridCol w:w="2476"/>
+      </w:tblGrid>
+      <w:tr>
+        <w:tc>
+          <w:tcPr>
+            <w:tcW w:w="1763" w:type="dxa"/>
+            <w:vMerge w:val="restart"/>
+            <w:vAlign w:val="center"/>
+          </w:tcPr>
+          <w:p>
+            <w:pPr>
+              <w:spacing w:after="60" w:line="240" w:lineRule="auto"/>
+              <w:jc w:val="center"/>
+              <w:rPr>
+                <w:rFonts w:ascii="Times New Roman" w:hAnsi="Times New Roman" w:cs="Times New Roman"/>
+                <w:b/>
+                <w:bCs/>
+                <w:sz w:val="28"/>
+                <w:szCs w:val="28"/>
+              </w:rPr>
+            </w:pPr>
+            <w:r>
+              <w:rPr>
+                <w:rFonts w:ascii="Times New Roman" w:hAnsi="Times New Roman" w:cs="Times New Roman"/>
+                <w:b/>
+                <w:bCs/>
+                <w:sz w:val="28"/>
+                <w:szCs w:val="28"/>
+              </w:rPr>
+              <w:t>Сортировка</w:t>
+            </w:r>
+          </w:p>
+        </w:tc>
+        <w:tc>
+          <w:tcPr>
+            <w:tcW w:w="8013" w:type="dxa"/>
+            <w:gridSpan w:val="4"/>
+          </w:tcPr>
+          <w:p>
+            <w:pPr>
+              <w:spacing w:after="60" w:line="240" w:lineRule="auto"/>
+              <w:jc w:val="center"/>
+              <w:rPr>
+                <w:rFonts w:ascii="Times New Roman" w:hAnsi="Times New Roman" w:cs="Times New Roman"/>
+                <w:b/>
+                <w:bCs/>
+                <w:sz w:val="28"/>
+                <w:szCs w:val="28"/>
+              </w:rPr>
+            </w:pPr>
+            <w:r>
+              <w:rPr>
+                <w:rFonts w:ascii="Times New Roman" w:hAnsi="Times New Roman" w:cs="Times New Roman"/>
+                <w:b/>
+                <w:bCs/>
+                <w:sz w:val="28"/>
+                <w:szCs w:val="28"/>
+              </w:rPr>
+              <w:t>Последовательности</w:t>
+            </w:r>
+          </w:p>
+        </w:tc>
+      </w:tr>
+      <w:tr>
+        <w:tc>
+          <w:tcPr>
+            <w:tcW w:w="1763" w:type="dxa"/>
+            <w:vMerge/>
+          </w:tcPr>
+          <w:p>
+            <w:pPr>
+              <w:spacing w:after="60" w:line="240" w:lineRule="auto"/>
+              <w:rPr>
+                <w:rFonts w:ascii="Times New Roman" w:hAnsi="Times New Roman" w:cs="Times New Roman"/>
+                <w:b/>
+                <w:bCs/>
+                <w:sz w:val="28"/>
+                <w:szCs w:val="28"/>
+              </w:rPr>
+            </w:pPr>
+          </w:p>
+        </w:tc>
+        <w:tc>
+          <w:tcPr>
+            <w:tcW w:w="1628" w:type="dxa"/>
+          </w:tcPr>
+          <w:p>
+            <w:pPr>
+              <w:spacing w:after="60" w:line="240" w:lineRule="auto"/>
+              <w:rPr>
+                <w:rFonts w:ascii="Times New Roman" w:hAnsi="Times New Roman" w:cs="Times New Roman"/>
+                <w:b/>
+                <w:bCs/>
+                <w:sz w:val="28"/>
+                <w:szCs w:val="28"/>
+              </w:rPr>
+            </w:pPr>
+            <w:r>
+              <w:rPr>
+                <w:rFonts w:ascii="Times New Roman" w:hAnsi="Times New Roman" w:cs="Times New Roman"/>
+                <w:b/>
+                <w:bCs/>
+                <w:sz w:val="28"/>
+                <w:szCs w:val="28"/>
+              </w:rPr>
+              <w:t>Случайная</w:t>
+            </w:r>
+          </w:p>
+        </w:tc>
+        <w:tc>
+          <w:tcPr>
+            <w:tcW w:w="2095" w:type="dxa"/>
+          </w:tcPr>
+          <w:p>
+            <w:pPr>
+              <w:spacing w:after="60" w:line="240" w:lineRule="auto"/>
+              <w:rPr>
+                <w:rFonts w:ascii="Times New Roman" w:hAnsi="Times New Roman" w:cs="Times New Roman"/>
+                <w:b/>
+                <w:bCs/>
+                <w:sz w:val="28"/>
+                <w:szCs w:val="28"/>
+              </w:rPr>
+            </w:pPr>
+            <w:r>
+              <w:rPr>
+                <w:rFonts w:ascii="Times New Roman" w:hAnsi="Times New Roman" w:cs="Times New Roman"/>
+                <w:b/>
+                <w:bCs/>
+                <w:sz w:val="28"/>
+                <w:szCs w:val="28"/>
+              </w:rPr>
+              <w:t>Возрастающая</w:t>
+            </w:r>
+          </w:p>
+        </w:tc>
+        <w:tc>
+          <w:tcPr>
+            <w:tcW w:w="1814" w:type="dxa"/>
+          </w:tcPr>
+          <w:p>
+            <w:pPr>
+              <w:spacing w:after="60" w:line="240" w:lineRule="auto"/>
+              <w:rPr>
+                <w:rFonts w:ascii="Times New Roman" w:hAnsi="Times New Roman" w:cs="Times New Roman"/>
+                <w:b/>
+                <w:bCs/>
+                <w:sz w:val="28"/>
+                <w:szCs w:val="28"/>
+              </w:rPr>
+            </w:pPr>
+            <w:r>
+              <w:rPr>
+                <w:rFonts w:ascii="Times New Roman" w:hAnsi="Times New Roman" w:cs="Times New Roman"/>
+                <w:b/>
+                <w:bCs/>
+                <w:sz w:val="28"/>
+                <w:szCs w:val="28"/>
+              </w:rPr>
+              <w:t>Убывающая</w:t>
+            </w:r>
+          </w:p>
+        </w:tc>
+        <w:tc>
+          <w:tcPr>
+            <w:tcW w:w="2476" w:type="dxa"/>
+          </w:tcPr>
+          <w:p>
+            <w:pPr>
+              <w:spacing w:after="60" w:line="240" w:lineRule="auto"/>
+              <w:jc w:val="center"/>
+              <w:rPr>
+                <w:rFonts w:ascii="Times New Roman" w:hAnsi="Times New Roman" w:cs="Times New Roman"/>
+                <w:b/>
+                <w:bCs/>
+                <w:sz w:val="28"/>
+                <w:szCs w:val="28"/>
+              </w:rPr>
+            </w:pPr>
+            <w:proofErr w:type="spellStart"/>
+            <w:r>
+              <w:rPr>
+                <w:rFonts w:ascii="Times New Roman" w:hAnsi="Times New Roman" w:cs="Times New Roman"/>
+                <w:b/>
+                <w:bCs/>
+                <w:sz w:val="28"/>
+                <w:szCs w:val="28"/>
+              </w:rPr>
+              <w:t>Возр</w:t>
+            </w:r>
+            <w:proofErr w:type="spellEnd"/>
+            <w:r>
+              <w:rPr>
+                <w:rFonts w:ascii="Times New Roman" w:hAnsi="Times New Roman" w:cs="Times New Roman"/>
+                <w:b/>
+                <w:bCs/>
+                <w:sz w:val="28"/>
+                <w:szCs w:val="28"/>
+              </w:rPr>
+              <w:t>.</w:t>
+            </w:r>
+            <w:r>
+              <w:rPr>
+                <w:rFonts w:ascii="Times New Roman" w:hAnsi="Times New Roman" w:cs="Times New Roman"/>
+                <w:b/>
+                <w:bCs/>
+                <w:sz w:val="28"/>
+                <w:szCs w:val="28"/>
+              </w:rPr>
+              <w:t xml:space="preserve"> </w:t>
+            </w:r>
+            <w:r>
+              <w:rPr>
+                <w:rFonts w:ascii="Times New Roman" w:hAnsi="Times New Roman" w:cs="Times New Roman"/>
+                <w:b/>
+                <w:bCs/>
+                <w:sz w:val="28"/>
+                <w:szCs w:val="28"/>
+              </w:rPr>
+              <w:t>–</w:t>
+            </w:r>
+            <w:r>
+              <w:rPr>
+                <w:rFonts w:ascii="Times New Roman" w:hAnsi="Times New Roman" w:cs="Times New Roman"/>
+                <w:b/>
+                <w:bCs/>
+                <w:sz w:val="28"/>
+                <w:szCs w:val="28"/>
+              </w:rPr>
+              <w:t xml:space="preserve"> </w:t>
+            </w:r>
+            <w:r>
+              <w:rPr>
+                <w:rFonts w:ascii="Times New Roman" w:hAnsi="Times New Roman" w:cs="Times New Roman"/>
+                <w:b/>
+                <w:bCs/>
+                <w:sz w:val="28"/>
+                <w:szCs w:val="28"/>
+              </w:rPr>
+              <w:t>убыв</w:t>
+            </w:r>
+            <w:r>
+              <w:rPr>
+                <w:rFonts w:ascii="Times New Roman" w:hAnsi="Times New Roman" w:cs="Times New Roman"/>
+                <w:b/>
+                <w:bCs/>
+                <w:sz w:val="28"/>
+                <w:szCs w:val="28"/>
+              </w:rPr>
+              <w:t>.</w:t>
+            </w:r>
+          </w:p>
+        </w:tc>
+      </w:tr>
+      <w:tr>
+        <w:tc>
+          <w:tcPr>
+            <w:tcW w:w="1763" w:type="dxa"/>
+          </w:tcPr>
+          <w:p>
+            <w:pPr>
+              <w:spacing w:after="60" w:line="240" w:lineRule="auto"/>
+              <w:rPr>
+                <w:rFonts w:ascii="Times New Roman" w:hAnsi="Times New Roman" w:cs="Times New Roman"/>
+                <w:sz w:val="28"/>
+                <w:szCs w:val="28"/>
+              </w:rPr>
+            </w:pPr>
+            <w:r>
+              <w:rPr>
+                <w:rFonts w:ascii="Times New Roman" w:hAnsi="Times New Roman" w:cs="Times New Roman"/>
+                <w:sz w:val="28"/>
+                <w:szCs w:val="28"/>
+              </w:rPr>
+              <w:t>Шелла</w:t>
+            </w:r>
+          </w:p>
+        </w:tc>
+        <w:tc>
+          <w:tcPr>
+            <w:tcW w:w="1628" w:type="dxa"/>
+          </w:tcPr>
+          <w:p>
+            <w:pPr>
+              <w:spacing w:after="60" w:line="240" w:lineRule="auto"/>
+              <w:jc w:val="center"/>
+              <w:rPr>
+                <w:rFonts w:ascii="Times New Roman" w:hAnsi="Times New Roman" w:cs="Times New Roman"/>
+                <w:sz w:val="28"/>
+                <w:szCs w:val="28"/>
+              </w:rPr>
+            </w:pPr>
+            <w:r>
+              <w:rPr>
+                <w:rFonts w:ascii="Times New Roman" w:hAnsi="Times New Roman" w:cs="Times New Roman"/>
+                <w:sz w:val="28"/>
+                <w:szCs w:val="28"/>
+              </w:rPr>
+              <w:t>13.</w:t>
+            </w:r>
+            <w:r>
+              <w:rPr>
+                <w:rFonts w:ascii="Times New Roman" w:hAnsi="Times New Roman" w:cs="Times New Roman"/>
+                <w:sz w:val="28"/>
+                <w:szCs w:val="28"/>
+              </w:rPr>
+              <w:t>899</w:t>
+            </w:r>
+            <w:r>
+              <w:rPr>
+                <w:rFonts w:ascii="Times New Roman" w:hAnsi="Times New Roman" w:cs="Times New Roman"/>
+                <w:sz w:val="28"/>
+                <w:szCs w:val="28"/>
+              </w:rPr>
+              <w:t xml:space="preserve"> сек</w:t>
+            </w:r>
+          </w:p>
+        </w:tc>
+        <w:tc>
+          <w:tcPr>
+            <w:tcW w:w="2095" w:type="dxa"/>
+          </w:tcPr>
+          <w:p>
+            <w:pPr>
+              <w:spacing w:after="60" w:line="240" w:lineRule="auto"/>
+              <w:jc w:val="center"/>
+              <w:rPr>
+                <w:rFonts w:ascii="Times New Roman" w:hAnsi="Times New Roman" w:cs="Times New Roman"/>
+                <w:sz w:val="28"/>
+                <w:szCs w:val="28"/>
+              </w:rPr>
+            </w:pPr>
+            <w:r>
+              <w:rPr>
+                <w:rFonts w:ascii="Times New Roman" w:hAnsi="Times New Roman" w:cs="Times New Roman"/>
+                <w:sz w:val="28"/>
+                <w:szCs w:val="28"/>
+              </w:rPr>
+              <w:t>0.007 сек</w:t>
+            </w:r>
+          </w:p>
+        </w:tc>
+        <w:tc>
+          <w:tcPr>
+            <w:tcW w:w="1814" w:type="dxa"/>
+          </w:tcPr>
+          <w:p>
+            <w:pPr>
+              <w:spacing w:after="60" w:line="240" w:lineRule="auto"/>
+              <w:jc w:val="center"/>
+              <w:rPr>
+                <w:rFonts w:ascii="Times New Roman" w:hAnsi="Times New Roman" w:cs="Times New Roman"/>
+                <w:sz w:val="28"/>
+                <w:szCs w:val="28"/>
+              </w:rPr>
+            </w:pPr>
+            <w:r>
+              <w:rPr>
+                <w:rFonts w:ascii="Times New Roman" w:hAnsi="Times New Roman" w:cs="Times New Roman"/>
+                <w:sz w:val="28"/>
+                <w:szCs w:val="28"/>
+                <w:lang w:val="en-US"/>
+              </w:rPr>
+              <w:t xml:space="preserve">19.690 </w:t>
+            </w:r>
+            <w:r>
+              <w:rPr>
+                <w:rFonts w:ascii="Times New Roman" w:hAnsi="Times New Roman" w:cs="Times New Roman"/>
+                <w:sz w:val="28"/>
+                <w:szCs w:val="28"/>
+              </w:rPr>
+              <w:t>сек</w:t>
+            </w:r>
+          </w:p>
+        </w:tc>
+        <w:tc>
+          <w:tcPr>
+            <w:tcW w:w="2476" w:type="dxa"/>
+          </w:tcPr>
+          <w:p>
+            <w:pPr>
+              <w:spacing w:after="60" w:line="240" w:lineRule="auto"/>
+              <w:jc w:val="center"/>
+              <w:rPr>
+                <w:rFonts w:ascii="Times New Roman" w:hAnsi="Times New Roman" w:cs="Times New Roman"/>
+                <w:sz w:val="28"/>
+                <w:szCs w:val="28"/>
+              </w:rPr>
+            </w:pPr>
+            <w:r>
+              <w:rPr>
+                <w:rFonts w:ascii="Times New Roman" w:hAnsi="Times New Roman" w:cs="Times New Roman"/>
+                <w:sz w:val="28"/>
+                <w:szCs w:val="28"/>
+              </w:rPr>
+              <w:t>20.194 сек</w:t>
+            </w:r>
+          </w:p>
+        </w:tc>
+      </w:tr>
+      <w:tr>
+        <w:tc>
+          <w:tcPr>
+            <w:tcW w:w="1763" w:type="dxa"/>
+          </w:tcPr>
+          <w:p>
+            <w:pPr>
+              <w:spacing w:after="60" w:line="240" w:lineRule="auto"/>
+              <w:rPr>
+                <w:rFonts w:ascii="Times New Roman" w:hAnsi="Times New Roman" w:cs="Times New Roman"/>
+                <w:sz w:val="28"/>
+                <w:szCs w:val="28"/>
+              </w:rPr>
+            </w:pPr>
+            <w:r>
+              <w:rPr>
+                <w:rFonts w:ascii="Times New Roman" w:hAnsi="Times New Roman" w:cs="Times New Roman"/>
+                <w:sz w:val="28"/>
+                <w:szCs w:val="28"/>
+              </w:rPr>
+              <w:t>Быстрая</w:t>
+            </w:r>
+          </w:p>
+        </w:tc>
+        <w:tc>
+          <w:tcPr>
+            <w:tcW w:w="1628" w:type="dxa"/>
+          </w:tcPr>
+          <w:p>
+            <w:pPr>
+              <w:spacing w:after="60" w:line="240" w:lineRule="auto"/>
+              <w:jc w:val="center"/>
+              <w:rPr>
+                <w:rFonts w:ascii="Times New Roman" w:hAnsi="Times New Roman" w:cs="Times New Roman"/>
+                <w:sz w:val="28"/>
+                <w:szCs w:val="28"/>
+              </w:rPr>
+            </w:pPr>
+            <w:r>
+              <w:rPr>
+                <w:rFonts w:ascii="Times New Roman" w:hAnsi="Times New Roman" w:cs="Times New Roman"/>
+                <w:sz w:val="28"/>
+                <w:szCs w:val="28"/>
+                <w:lang w:val="en-US"/>
+              </w:rPr>
+              <w:t xml:space="preserve">0.036 </w:t>
+            </w:r>
+            <w:r>
+              <w:rPr>
+                <w:rFonts w:ascii="Times New Roman" w:hAnsi="Times New Roman" w:cs="Times New Roman"/>
+                <w:sz w:val="28"/>
+                <w:szCs w:val="28"/>
+              </w:rPr>
+              <w:t>сек</w:t>
+            </w:r>
+          </w:p>
+        </w:tc>
+        <w:tc>
+          <w:tcPr>
+            <w:tcW w:w="2095" w:type="dxa"/>
+          </w:tcPr>
+          <w:p>
+            <w:pPr>
+              <w:spacing w:after="60" w:line="240" w:lineRule="auto"/>
+              <w:jc w:val="center"/>
+              <w:rPr>
+                <w:rFonts w:ascii="Times New Roman" w:hAnsi="Times New Roman" w:cs="Times New Roman"/>
+                <w:sz w:val="28"/>
+                <w:szCs w:val="28"/>
+              </w:rPr>
+            </w:pPr>
+            <w:r>
+              <w:rPr>
+                <w:rFonts w:ascii="Times New Roman" w:hAnsi="Times New Roman" w:cs="Times New Roman"/>
+                <w:sz w:val="28"/>
+                <w:szCs w:val="28"/>
+              </w:rPr>
+              <w:t>0.013 сек</w:t>
+            </w:r>
+          </w:p>
+        </w:tc>
+        <w:tc>
+          <w:tcPr>
+            <w:tcW w:w="1814" w:type="dxa"/>
+          </w:tcPr>
+          <w:p>
+            <w:pPr>
+              <w:spacing w:after="60" w:line="240" w:lineRule="auto"/>
+              <w:jc w:val="center"/>
+              <w:rPr>
+                <w:rFonts w:ascii="Times New Roman" w:hAnsi="Times New Roman" w:cs="Times New Roman"/>
+                <w:sz w:val="28"/>
+                <w:szCs w:val="28"/>
+              </w:rPr>
+            </w:pPr>
+            <w:r>
+              <w:rPr>
+                <w:rFonts w:ascii="Times New Roman" w:hAnsi="Times New Roman" w:cs="Times New Roman"/>
+                <w:sz w:val="28"/>
+                <w:szCs w:val="28"/>
+                <w:lang w:val="en-US"/>
+              </w:rPr>
+              <w:t xml:space="preserve">0.020 </w:t>
+            </w:r>
+            <w:r>
+              <w:rPr>
+                <w:rFonts w:ascii="Times New Roman" w:hAnsi="Times New Roman" w:cs="Times New Roman"/>
+                <w:sz w:val="28"/>
+                <w:szCs w:val="28"/>
+              </w:rPr>
+              <w:t>сек</w:t>
+            </w:r>
+          </w:p>
+        </w:tc>
+        <w:tc>
+          <w:tcPr>
+            <w:tcW w:w="2476" w:type="dxa"/>
+          </w:tcPr>
+          <w:p>
+            <w:pPr>
+              <w:spacing w:after="60" w:line="240" w:lineRule="auto"/>
+              <w:jc w:val="center"/>
+              <w:rPr>
+                <w:rFonts w:ascii="Times New Roman" w:hAnsi="Times New Roman" w:cs="Times New Roman"/>
+                <w:sz w:val="28"/>
+                <w:szCs w:val="28"/>
+              </w:rPr>
+            </w:pPr>
+            <w:r>
+              <w:rPr>
+                <w:rFonts w:ascii="Times New Roman" w:hAnsi="Times New Roman" w:cs="Times New Roman"/>
+                <w:sz w:val="28"/>
+                <w:szCs w:val="28"/>
+              </w:rPr>
+              <w:t>0.021 сек</w:t>
+            </w:r>
+          </w:p>
+        </w:tc>
+      </w:tr>
+      <w:tr>
+        <w:tc>
+          <w:tcPr>
+            <w:tcW w:w="1763" w:type="dxa"/>
+          </w:tcPr>
+          <w:p>
+            <w:pPr>
+              <w:spacing w:after="60" w:line="240" w:lineRule="auto"/>
+              <w:rPr>
+                <w:rFonts w:ascii="Times New Roman" w:hAnsi="Times New Roman" w:cs="Times New Roman"/>
+                <w:sz w:val="28"/>
+                <w:szCs w:val="28"/>
+                <w:lang w:val="en-US"/>
+              </w:rPr>
+            </w:pPr>
+            <w:proofErr w:type="spellStart"/>
+            <w:proofErr w:type="gramStart"/>
+            <w:r>
+              <w:rPr>
+                <w:rFonts w:ascii="Times New Roman" w:hAnsi="Times New Roman" w:cs="Times New Roman"/>
+                <w:sz w:val="28"/>
+                <w:szCs w:val="28"/>
+                <w:lang w:val="en-US"/>
+              </w:rPr>
+              <w:t>qsort</w:t>
+            </w:r>
+            <w:proofErr w:type="spellEnd"/>
+            <w:r>
+              <w:rPr>
+                <w:rFonts w:ascii="Times New Roman" w:hAnsi="Times New Roman" w:cs="Times New Roman"/>
+                <w:sz w:val="28"/>
+                <w:szCs w:val="28"/>
+                <w:lang w:val="en-US"/>
+              </w:rPr>
+              <w:t>(</w:t>
+            </w:r>
+            <w:proofErr w:type="gramEnd"/>
+            <w:r>
+              <w:rPr>
+                <w:rFonts w:ascii="Times New Roman" w:hAnsi="Times New Roman" w:cs="Times New Roman"/>
+                <w:sz w:val="28"/>
+                <w:szCs w:val="28"/>
+                <w:lang w:val="en-US"/>
+              </w:rPr>
+              <w:t>)</w:t>
+            </w:r>
+          </w:p>
+        </w:tc>
+        <w:tc>
+          <w:tcPr>
+            <w:tcW w:w="1628" w:type="dxa"/>
+          </w:tcPr>
+          <w:p>
+            <w:pPr>
+              <w:spacing w:after="60" w:line="240" w:lineRule="auto"/>
+              <w:jc w:val="center"/>
+              <w:rPr>
+                <w:rFonts w:ascii="Times New Roman" w:hAnsi="Times New Roman" w:cs="Times New Roman"/>
+                <w:sz w:val="28"/>
+                <w:szCs w:val="28"/>
+              </w:rPr>
+            </w:pPr>
+            <w:r>
+              <w:rPr>
+                <w:rFonts w:ascii="Times New Roman" w:hAnsi="Times New Roman" w:cs="Times New Roman"/>
+                <w:sz w:val="28"/>
+                <w:szCs w:val="28"/>
+              </w:rPr>
+              <w:t>0.041 сек</w:t>
+            </w:r>
+          </w:p>
+        </w:tc>
+        <w:tc>
+          <w:tcPr>
+            <w:tcW w:w="2095" w:type="dxa"/>
+          </w:tcPr>
+          <w:p>
+            <w:pPr>
+              <w:spacing w:after="60" w:line="240" w:lineRule="auto"/>
+              <w:jc w:val="center"/>
+              <w:rPr>
+                <w:rFonts w:ascii="Times New Roman" w:hAnsi="Times New Roman" w:cs="Times New Roman"/>
+                <w:sz w:val="28"/>
+                <w:szCs w:val="28"/>
+              </w:rPr>
+            </w:pPr>
+            <w:r>
+              <w:rPr>
+                <w:rFonts w:ascii="Times New Roman" w:hAnsi="Times New Roman" w:cs="Times New Roman"/>
+                <w:sz w:val="28"/>
+                <w:szCs w:val="28"/>
+              </w:rPr>
+              <w:t>0.062 сек</w:t>
+            </w:r>
+          </w:p>
+        </w:tc>
+        <w:tc>
+          <w:tcPr>
+            <w:tcW w:w="1814" w:type="dxa"/>
+          </w:tcPr>
+          <w:p>
+            <w:pPr>
+              <w:spacing w:after="60" w:line="240" w:lineRule="auto"/>
+              <w:jc w:val="center"/>
+              <w:rPr>
+                <w:rFonts w:ascii="Times New Roman" w:hAnsi="Times New Roman" w:cs="Times New Roman"/>
+                <w:sz w:val="28"/>
+                <w:szCs w:val="28"/>
+              </w:rPr>
+            </w:pPr>
+            <w:r>
+              <w:rPr>
+                <w:rFonts w:ascii="Times New Roman" w:hAnsi="Times New Roman" w:cs="Times New Roman"/>
+                <w:sz w:val="28"/>
+                <w:szCs w:val="28"/>
+              </w:rPr>
+              <w:t>0.069 сек</w:t>
+            </w:r>
+          </w:p>
+        </w:tc>
+        <w:tc>
+          <w:tcPr>
+            <w:tcW w:w="2476" w:type="dxa"/>
+          </w:tcPr>
+          <w:p>
+            <w:pPr>
+              <w:spacing w:after="60" w:line="240" w:lineRule="auto"/>
+              <w:jc w:val="center"/>
+              <w:rPr>
+                <w:rFonts w:ascii="Times New Roman" w:hAnsi="Times New Roman" w:cs="Times New Roman"/>
+                <w:sz w:val="28"/>
+                <w:szCs w:val="28"/>
+              </w:rPr>
+            </w:pPr>
+            <w:r>
+              <w:rPr>
+                <w:rFonts w:ascii="Times New Roman" w:hAnsi="Times New Roman" w:cs="Times New Roman"/>
+                <w:sz w:val="28"/>
+                <w:szCs w:val="28"/>
+              </w:rPr>
+              <w:t>0.131 сек</w:t>
+            </w:r>
+          </w:p>
+        </w:tc>
+      </w:tr>
+    </w:tbl>
+    <w:p>
+      <w:pPr>
+        <w:spacing w:after="60" w:line="240" w:lineRule="auto"/>
+        <w:rPr>
+          <w:rFonts w:ascii="Times New Roman" w:hAnsi="Times New Roman" w:cs="Times New Roman"/>
+          <w:b/>
+          <w:bCs/>
+          <w:sz w:val="28"/>
+          <w:szCs w:val="28"/>
+        </w:rPr>
+      </w:pPr>
+    </w:p>
+    <w:p>
+      <w:pPr>
+        <w:spacing w:after="60" w:line="240" w:lineRule="auto"/>
+        <w:rPr>
+          <w:rFonts w:ascii="Times New Roman" w:hAnsi="Times New Roman" w:cs="Times New Roman"/>
+          <w:b/>
+          <w:bCs/>
+          <w:sz w:val="28"/>
+          <w:szCs w:val="28"/>
+        </w:rPr>
+      </w:pPr>
+      <w:r>
+        <w:rPr>
+          <w:rFonts w:ascii="Times New Roman" w:hAnsi="Times New Roman" w:cs="Times New Roman"/>
+          <w:b/>
+          <w:bCs/>
           <w:noProof/>
-        </w:rPr>
+          <w:sz w:val="28"/>
+          <w:szCs w:val="28"/>
+        </w:rPr>
+        <w:drawing>
+          <wp:inline distT="0" distB="0" distL="0" distR="0" wp14:anchorId="26523206" wp14:editId="153FC7FB">
+            <wp:extent cx="5751452" cy="2732567"/>
+            <wp:effectExtent l="0" t="0" r="1905" b="0"/>
+            <wp:docPr id="4" name="Рисунок 4"/>
+            <wp:cNvGraphicFramePr>
+              <a:graphicFrameLocks xmlns:a="http://schemas.openxmlformats.org/drawingml/2006/main" noChangeAspect="1"/>
+            </wp:cNvGraphicFramePr>
+            <a:graphic xmlns:a="http://schemas.openxmlformats.org/drawingml/2006/main">
+              <a:graphicData uri="http://schemas.openxmlformats.org/drawingml/2006/picture">
+                <pic:pic xmlns:pic="http://schemas.openxmlformats.org/drawingml/2006/picture">
+                  <pic:nvPicPr>
+                    <pic:cNvPr id="1" name=""/>
+                    <pic:cNvPicPr/>
+                  </pic:nvPicPr>
+                  <pic:blipFill rotWithShape="1">
+                    <a:blip r:embed="rId7"/>
+                    <a:srcRect l="5012" t="6684" r="8342" b="20129"/>
+                    <a:stretch/>
+                  </pic:blipFill>
+                  <pic:spPr bwMode="auto">
+                    <a:xfrm>
+                      <a:off x="0" y="0"/>
+                      <a:ext cx="5771512" cy="2742098"/>
+                    </a:xfrm>
+                    <a:prstGeom prst="rect">
+                      <a:avLst/>
+                    </a:prstGeom>
+                    <a:ln>
+                      <a:noFill/>
+                    </a:ln>
+                    <a:extLst>
+                      <a:ext uri="{53640926-AAD7-44D8-BBD7-CCE9431645EC}">
+                        <a14:shadowObscured xmlns:a14="http://schemas.microsoft.com/office/drawing/2010/main"/>
+                      </a:ext>
+                    </a:extLst>
+                  </pic:spPr>
+                </pic:pic>
+              </a:graphicData>
+            </a:graphic>
+          </wp:inline>
+        </w:drawing>
+      </w:r>
+    </w:p>
+    <w:p>
+      <w:pPr>
+        <w:spacing w:after="60" w:line="240" w:lineRule="auto"/>
+        <w:rPr>
+          <w:rFonts w:ascii="Arial" w:hAnsi="Arial" w:cs="Arial"/>
+          <w:b/>
+          <w:bCs/>
+          <w:sz w:val="32"/>
+          <w:szCs w:val="32"/>
+        </w:rPr>
+      </w:pPr>
+      <w:r>
+        <w:rPr>
+          <w:noProof/>
+        </w:rPr>
+        <w:lastRenderedPageBreak/>
         <mc:AlternateContent>
           <mc:Choice Requires="wps">
             <w:drawing>
-              <wp:anchor distT="0" distB="0" distL="114300" distR="114300" simplePos="0" relativeHeight="251659264" behindDoc="0" locked="0" layoutInCell="1" allowOverlap="1" wp14:anchorId="0F0BF398" wp14:editId="588CD0AE">
+              <wp:anchor distT="0" distB="0" distL="114300" distR="114300" simplePos="0" relativeHeight="251659264" behindDoc="0" locked="0" layoutInCell="1" allowOverlap="1" wp14:anchorId="0F0BF398" wp14:editId="01017BF7">
                 <wp:simplePos x="0" y="0"/>
                 <wp:positionH relativeFrom="column">
                   <wp:posOffset>1313815</wp:posOffset>
@@ -1994,7 +2840,7 @@
           </mc:Choice>
           <mc:Fallback>
             <w:pict>
-              <v:line w14:anchorId="743890F7" id="Прямая соединительная линия 83" o:spid="_x0000_s1026" style="position:absolute;flip:x y;z-index:251659264;visibility:visible;mso-wrap-style:square;mso-width-percent:0;mso-height-percent:0;mso-wrap-distance-left:9pt;mso-wrap-distance-top:0;mso-wrap-distance-right:9pt;mso-wrap-distance-bottom:0;mso-position-horizontal:absolute;mso-position-horizontal-relative:text;mso-position-vertical:absolute;mso-position-vertical-relative:text;mso-width-percent:0;mso-height-percent:0;mso-width-relative:margin;mso-height-relative:margin" from="103.45pt,252.55pt" to="103.45pt,273.05pt" o:gfxdata="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" strokecolor="black [3213]" strokeweight=".5pt">
+              <v:line w14:anchorId="24653835" id="Прямая соединительная линия 83" o:spid="_x0000_s1026" style="position:absolute;flip:x y;z-index:251659264;visibility:visible;mso-wrap-style:square;mso-width-percent:0;mso-height-percent:0;mso-wrap-distance-left:9pt;mso-wrap-distance-top:0;mso-wrap-distance-right:9pt;mso-wrap-distance-bottom:0;mso-position-horizontal:absolute;mso-position-horizontal-relative:text;mso-position-vertical:absolute;mso-position-vertical-relative:text;mso-width-percent:0;mso-height-percent:0;mso-width-relative:margin;mso-height-relative:margin" from="103.45pt,252.55pt" to="103.45pt,273.05pt" o:gfxdata="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" strokecolor="black [3213]" strokeweight=".5pt">
                 <v:stroke joinstyle="miter"/>
               </v:line>
             </w:pict>
@@ -2029,12 +2875,33 @@
         <w:adjustRightInd w:val="0"/>
         <w:spacing w:after="0" w:line="240" w:lineRule="auto"/>
         <w:rPr>
-          <w:rFonts w:ascii="Courier New" w:hAnsi="Courier New" w:cs="Courier New"/>
-          <w:b/>
-          <w:bCs/>
+          <w:rFonts w:ascii="Arial" w:hAnsi="Arial" w:cs="Arial"/>
           <w:color w:val="000000" w:themeColor="text1"/>
-          <w:sz w:val="24"/>
-          <w:szCs w:val="24"/>
+          <w:sz w:val="28"/>
+          <w:szCs w:val="28"/>
+        </w:rPr>
+      </w:pPr>
+      <w:r>
+        <w:rPr>
+          <w:rFonts w:ascii="Arial" w:hAnsi="Arial" w:cs="Arial"/>
+          <w:color w:val="000000" w:themeColor="text1"/>
+          <w:sz w:val="28"/>
+          <w:szCs w:val="28"/>
+        </w:rPr>
+        <w:t>Задание 1</w:t>
+      </w:r>
+    </w:p>
+    <w:p>
+      <w:pPr>
+        <w:autoSpaceDE w:val="0"/>
+        <w:autoSpaceDN w:val="0"/>
+        <w:adjustRightInd w:val="0"/>
+        <w:spacing w:after="0" w:line="240" w:lineRule="auto"/>
+        <w:rPr>
+          <w:rFonts w:ascii="Arial" w:hAnsi="Arial" w:cs="Arial"/>
+          <w:color w:val="000000" w:themeColor="text1"/>
+          <w:sz w:val="28"/>
+          <w:szCs w:val="28"/>
         </w:rPr>
       </w:pPr>
     </w:p>
@@ -2149,7 +3016,6 @@
     <w:p>
       <w:pPr>
         <w:spacing w:after="60" w:line="240" w:lineRule="auto"/>
-        <w:jc w:val="center"/>
         <w:rPr>
           <w:rFonts w:ascii="Arial" w:hAnsi="Arial" w:cs="Arial"/>
           <w:b/>
@@ -2158,7 +3024,12 @@
           <w:szCs w:val="28"/>
         </w:rPr>
       </w:pPr>
-      <w:r>
+    </w:p>
+    <w:p>
+      <w:pPr>
+        <w:spacing w:after="60" w:line="240" w:lineRule="auto"/>
+        <w:ind w:hanging="142"/>
+        <w:jc w:val="center"/>
         <w:rPr>
           <w:rFonts w:ascii="Arial" w:hAnsi="Arial" w:cs="Arial"/>
           <w:b/>
@@ -2166,8 +3037,7 @@
           <w:sz w:val="28"/>
           <w:szCs w:val="28"/>
         </w:rPr>
-        <w:t>Работа с</w:t>
-      </w:r>
+      </w:pPr>
       <w:r>
         <w:rPr>
           <w:rFonts w:ascii="Arial" w:hAnsi="Arial" w:cs="Arial"/>
@@ -2176,1269 +3046,7 @@
           <w:sz w:val="28"/>
           <w:szCs w:val="28"/>
         </w:rPr>
-        <w:t xml:space="preserve"> </w:t>
-      </w:r>
-      <w:r>
-        <w:rPr>
-          <w:rFonts w:ascii="Arial" w:hAnsi="Arial" w:cs="Arial"/>
-          <w:b/>
-          <w:bCs/>
-          <w:sz w:val="28"/>
-          <w:szCs w:val="28"/>
-          <w:lang w:val="en-US"/>
-        </w:rPr>
-        <w:t>Git</w:t>
-      </w:r>
-    </w:p>
-    <w:p>
-      <w:pPr>
-        <w:spacing w:after="60" w:line="240" w:lineRule="auto"/>
-        <w:rPr>
-          <w:rFonts w:ascii="Arial" w:hAnsi="Arial" w:cs="Arial"/>
-          <w:b/>
-          <w:bCs/>
-          <w:sz w:val="28"/>
-          <w:szCs w:val="28"/>
-        </w:rPr>
-      </w:pPr>
-    </w:p>
-    <w:p>
-      <w:pPr>
-        <w:spacing w:after="60" w:line="240" w:lineRule="auto"/>
-        <w:rPr>
-          <w:rFonts w:ascii="Arial" w:hAnsi="Arial" w:cs="Arial"/>
-          <w:sz w:val="28"/>
-          <w:szCs w:val="28"/>
-        </w:rPr>
-      </w:pPr>
-      <w:r>
-        <w:rPr>
-          <w:rFonts w:ascii="Arial" w:hAnsi="Arial" w:cs="Arial"/>
-          <w:sz w:val="28"/>
-          <w:szCs w:val="28"/>
-        </w:rPr>
-        <w:t xml:space="preserve">В процессе выполнения лабораторной работы для каждого задания создавался </w:t>
-      </w:r>
-      <w:r>
-        <w:rPr>
-          <w:rFonts w:ascii="Arial" w:hAnsi="Arial" w:cs="Arial"/>
-          <w:sz w:val="28"/>
-          <w:szCs w:val="28"/>
-          <w:lang w:val="en-US"/>
-        </w:rPr>
-        <w:t>commit</w:t>
-      </w:r>
-      <w:r>
-        <w:rPr>
-          <w:rFonts w:ascii="Arial" w:hAnsi="Arial" w:cs="Arial"/>
-          <w:sz w:val="28"/>
-          <w:szCs w:val="28"/>
-        </w:rPr>
-        <w:t>.</w:t>
-      </w:r>
-    </w:p>
-    <w:p>
-      <w:pPr>
-        <w:spacing w:after="60" w:line="240" w:lineRule="auto"/>
-        <w:ind w:hanging="142"/>
-        <w:jc w:val="center"/>
-        <w:rPr>
-          <w:rFonts w:ascii="Arial" w:hAnsi="Arial" w:cs="Arial"/>
-          <w:b/>
-          <w:bCs/>
-          <w:sz w:val="28"/>
-          <w:szCs w:val="28"/>
-        </w:rPr>
-      </w:pPr>
-      <w:r>
-        <w:rPr>
-          <w:rFonts w:ascii="Arial" w:hAnsi="Arial" w:cs="Arial"/>
-          <w:b/>
-          <w:bCs/>
-          <w:noProof/>
-          <w:sz w:val="28"/>
-          <w:szCs w:val="28"/>
-        </w:rPr>
-        <w:lastRenderedPageBreak/>
-        <w:drawing>
-          <wp:inline distT="0" distB="0" distL="0" distR="0" wp14:anchorId="2D2E8179" wp14:editId="6C29C5C3">
-            <wp:extent cx="5457825" cy="3219450"/>
-            <wp:effectExtent l="0" t="0" r="9525" b="0"/>
-            <wp:docPr id="18" name="Рисунок 18"/>
-            <wp:cNvGraphicFramePr>
-              <a:graphicFrameLocks xmlns:a="http://schemas.openxmlformats.org/drawingml/2006/main" noChangeAspect="1"/>
-            </wp:cNvGraphicFramePr>
-            <a:graphic xmlns:a="http://schemas.openxmlformats.org/drawingml/2006/main">
-              <a:graphicData uri="http://schemas.openxmlformats.org/drawingml/2006/picture">
-                <pic:pic xmlns:pic="http://schemas.openxmlformats.org/drawingml/2006/picture">
-                  <pic:nvPicPr>
-                    <pic:cNvPr id="0" name="Picture 24"/>
-                    <pic:cNvPicPr>
-                      <a:picLocks noChangeAspect="1" noChangeArrowheads="1"/>
-                    </pic:cNvPicPr>
-                  </pic:nvPicPr>
-                  <pic:blipFill>
-                    <a:blip r:embed="rId6">
-                      <a:extLst>
-                        <a:ext uri="{28A0092B-C50C-407E-A947-70E740481C1C}">
-                          <a14:useLocalDpi xmlns:a14="http://schemas.microsoft.com/office/drawing/2010/main" val="0"/>
-                        </a:ext>
-                      </a:extLst>
-                    </a:blip>
-                    <a:srcRect/>
-                    <a:stretch>
-                      <a:fillRect/>
-                    </a:stretch>
-                  </pic:blipFill>
-                  <pic:spPr bwMode="auto">
-                    <a:xfrm>
-                      <a:off x="0" y="0"/>
-                      <a:ext cx="5457825" cy="3219450"/>
-                    </a:xfrm>
-                    <a:prstGeom prst="rect">
-                      <a:avLst/>
-                    </a:prstGeom>
-                    <a:noFill/>
-                    <a:ln>
-                      <a:noFill/>
-                    </a:ln>
-                  </pic:spPr>
-                </pic:pic>
-              </a:graphicData>
-            </a:graphic>
-          </wp:inline>
-        </w:drawing>
-      </w:r>
-    </w:p>
-    <w:p>
-      <w:pPr>
-        <w:spacing w:after="60" w:line="240" w:lineRule="auto"/>
-        <w:rPr>
-          <w:rFonts w:ascii="Arial" w:hAnsi="Arial" w:cs="Arial"/>
-          <w:sz w:val="28"/>
-          <w:szCs w:val="28"/>
-        </w:rPr>
-      </w:pPr>
-      <w:r>
-        <w:rPr>
-          <w:rFonts w:ascii="Arial" w:hAnsi="Arial" w:cs="Arial"/>
-          <w:sz w:val="28"/>
-          <w:szCs w:val="28"/>
-        </w:rPr>
-        <w:t xml:space="preserve">К концу был создан репозиторий на </w:t>
-      </w:r>
-      <w:r>
-        <w:rPr>
-          <w:rFonts w:ascii="Arial" w:hAnsi="Arial" w:cs="Arial"/>
-          <w:sz w:val="28"/>
-          <w:szCs w:val="28"/>
-          <w:lang w:val="en-US"/>
-        </w:rPr>
-        <w:t>GitHub</w:t>
-      </w:r>
-      <w:r>
-        <w:rPr>
-          <w:rFonts w:ascii="Arial" w:hAnsi="Arial" w:cs="Arial"/>
-          <w:sz w:val="28"/>
-          <w:szCs w:val="28"/>
-        </w:rPr>
-        <w:t xml:space="preserve"> </w:t>
-      </w:r>
-      <w:r>
-        <w:rPr>
-          <w:rFonts w:ascii="Arial" w:hAnsi="Arial" w:cs="Arial"/>
-          <w:sz w:val="28"/>
-          <w:szCs w:val="28"/>
-        </w:rPr>
-        <w:t xml:space="preserve">и все файлы были отправлены. </w:t>
-      </w:r>
-    </w:p>
-    <w:p>
-      <w:pPr>
-        <w:spacing w:after="60" w:line="240" w:lineRule="auto"/>
-        <w:rPr>
-          <w:rFonts w:ascii="Arial" w:hAnsi="Arial" w:cs="Arial"/>
-          <w:sz w:val="28"/>
-          <w:szCs w:val="28"/>
-          <w:lang w:val="en-US"/>
-        </w:rPr>
-      </w:pPr>
-      <w:r>
-        <w:rPr>
-          <w:rFonts w:ascii="Arial" w:hAnsi="Arial" w:cs="Arial"/>
-          <w:noProof/>
-          <w:sz w:val="28"/>
-          <w:szCs w:val="28"/>
-          <w:lang w:val="en-US"/>
-        </w:rPr>
-        <w:drawing>
-          <wp:inline distT="0" distB="0" distL="0" distR="0" wp14:anchorId="1994BCA2" wp14:editId="7A1550D0">
-            <wp:extent cx="5343525" cy="1857375"/>
-            <wp:effectExtent l="0" t="0" r="9525" b="9525"/>
-            <wp:docPr id="19" name="Рисунок 19"/>
-            <wp:cNvGraphicFramePr>
-              <a:graphicFrameLocks xmlns:a="http://schemas.openxmlformats.org/drawingml/2006/main" noChangeAspect="1"/>
-            </wp:cNvGraphicFramePr>
-            <a:graphic xmlns:a="http://schemas.openxmlformats.org/drawingml/2006/main">
-              <a:graphicData uri="http://schemas.openxmlformats.org/drawingml/2006/picture">
-                <pic:pic xmlns:pic="http://schemas.openxmlformats.org/drawingml/2006/picture">
-                  <pic:nvPicPr>
-                    <pic:cNvPr id="0" name="Picture 25"/>
-                    <pic:cNvPicPr>
-                      <a:picLocks noChangeAspect="1" noChangeArrowheads="1"/>
-                    </pic:cNvPicPr>
-                  </pic:nvPicPr>
-                  <pic:blipFill>
-                    <a:blip r:embed="rId7">
-                      <a:extLst>
-                        <a:ext uri="{28A0092B-C50C-407E-A947-70E740481C1C}">
-                          <a14:useLocalDpi xmlns:a14="http://schemas.microsoft.com/office/drawing/2010/main" val="0"/>
-                        </a:ext>
-                      </a:extLst>
-                    </a:blip>
-                    <a:srcRect/>
-                    <a:stretch>
-                      <a:fillRect/>
-                    </a:stretch>
-                  </pic:blipFill>
-                  <pic:spPr bwMode="auto">
-                    <a:xfrm>
-                      <a:off x="0" y="0"/>
-                      <a:ext cx="5343525" cy="1857375"/>
-                    </a:xfrm>
-                    <a:prstGeom prst="rect">
-                      <a:avLst/>
-                    </a:prstGeom>
-                    <a:noFill/>
-                    <a:ln>
-                      <a:noFill/>
-                    </a:ln>
-                  </pic:spPr>
-                </pic:pic>
-              </a:graphicData>
-            </a:graphic>
-          </wp:inline>
-        </w:drawing>
-      </w:r>
-    </w:p>
-    <w:p>
-      <w:pPr>
-        <w:spacing w:after="60" w:line="240" w:lineRule="auto"/>
-        <w:rPr>
-          <w:rFonts w:ascii="Arial" w:hAnsi="Arial" w:cs="Arial"/>
-          <w:sz w:val="28"/>
-          <w:szCs w:val="28"/>
-        </w:rPr>
-      </w:pPr>
-      <w:r>
-        <w:rPr>
-          <w:rFonts w:ascii="Arial" w:hAnsi="Arial" w:cs="Arial"/>
-          <w:sz w:val="28"/>
-          <w:szCs w:val="28"/>
-        </w:rPr>
-        <w:t xml:space="preserve">Ссылка на репозиторий: </w:t>
-      </w:r>
-      <w:r>
-        <w:rPr>
-          <w:rFonts w:ascii="Arial" w:hAnsi="Arial" w:cs="Arial"/>
-          <w:sz w:val="28"/>
-          <w:szCs w:val="28"/>
-        </w:rPr>
-        <w:t>https://github.com/DartTreia/AlgProg.git</w:t>
-      </w:r>
-    </w:p>
-    <w:p>
-      <w:pPr>
-        <w:spacing w:after="60" w:line="240" w:lineRule="auto"/>
-        <w:rPr>
-          <w:rFonts w:ascii="Arial" w:hAnsi="Arial" w:cs="Arial"/>
-          <w:sz w:val="28"/>
-          <w:szCs w:val="28"/>
-        </w:rPr>
-      </w:pPr>
-    </w:p>
-    <w:p>
-      <w:pPr>
-        <w:spacing w:after="60" w:line="240" w:lineRule="auto"/>
-        <w:rPr>
-          <w:rFonts w:ascii="Arial" w:hAnsi="Arial" w:cs="Arial"/>
-          <w:sz w:val="28"/>
-          <w:szCs w:val="28"/>
-        </w:rPr>
-      </w:pPr>
-    </w:p>
-    <w:p>
-      <w:pPr>
-        <w:spacing w:after="60" w:line="240" w:lineRule="auto"/>
-        <w:rPr>
-          <w:rFonts w:ascii="Arial" w:hAnsi="Arial" w:cs="Arial"/>
-          <w:sz w:val="28"/>
-          <w:szCs w:val="28"/>
-        </w:rPr>
-      </w:pPr>
-    </w:p>
-    <w:p>
-      <w:pPr>
-        <w:spacing w:after="60" w:line="240" w:lineRule="auto"/>
-        <w:rPr>
-          <w:rFonts w:ascii="Arial" w:hAnsi="Arial" w:cs="Arial"/>
-          <w:sz w:val="28"/>
-          <w:szCs w:val="28"/>
-        </w:rPr>
-      </w:pPr>
-    </w:p>
-    <w:p>
-      <w:pPr>
-        <w:spacing w:after="60" w:line="240" w:lineRule="auto"/>
-        <w:rPr>
-          <w:rFonts w:ascii="Arial" w:hAnsi="Arial" w:cs="Arial"/>
-          <w:sz w:val="28"/>
-          <w:szCs w:val="28"/>
-        </w:rPr>
-      </w:pPr>
-    </w:p>
-    <w:p>
-      <w:pPr>
-        <w:spacing w:after="60" w:line="240" w:lineRule="auto"/>
-        <w:rPr>
-          <w:rFonts w:ascii="Arial" w:hAnsi="Arial" w:cs="Arial"/>
-          <w:sz w:val="28"/>
-          <w:szCs w:val="28"/>
-        </w:rPr>
-      </w:pPr>
-    </w:p>
-    <w:p>
-      <w:pPr>
-        <w:spacing w:after="60" w:line="240" w:lineRule="auto"/>
-        <w:rPr>
-          <w:rFonts w:ascii="Arial" w:hAnsi="Arial" w:cs="Arial"/>
-          <w:sz w:val="28"/>
-          <w:szCs w:val="28"/>
-        </w:rPr>
-      </w:pPr>
-    </w:p>
-    <w:p>
-      <w:pPr>
-        <w:spacing w:after="60" w:line="240" w:lineRule="auto"/>
-        <w:rPr>
-          <w:rFonts w:ascii="Arial" w:hAnsi="Arial" w:cs="Arial"/>
-          <w:sz w:val="28"/>
-          <w:szCs w:val="28"/>
-        </w:rPr>
-      </w:pPr>
-    </w:p>
-    <w:p>
-      <w:pPr>
-        <w:spacing w:after="60" w:line="240" w:lineRule="auto"/>
-        <w:rPr>
-          <w:rFonts w:ascii="Arial" w:hAnsi="Arial" w:cs="Arial"/>
-          <w:sz w:val="28"/>
-          <w:szCs w:val="28"/>
-        </w:rPr>
-      </w:pPr>
-    </w:p>
-    <w:p>
-      <w:pPr>
-        <w:spacing w:after="60" w:line="240" w:lineRule="auto"/>
-        <w:rPr>
-          <w:rFonts w:ascii="Arial" w:hAnsi="Arial" w:cs="Arial"/>
-          <w:sz w:val="28"/>
-          <w:szCs w:val="28"/>
-        </w:rPr>
-      </w:pPr>
-    </w:p>
-    <w:p>
-      <w:pPr>
-        <w:spacing w:after="60" w:line="240" w:lineRule="auto"/>
-        <w:ind w:hanging="142"/>
-        <w:jc w:val="center"/>
-        <w:rPr>
-          <w:rFonts w:ascii="Arial" w:hAnsi="Arial" w:cs="Arial"/>
-          <w:b/>
-          <w:bCs/>
-          <w:sz w:val="28"/>
-          <w:szCs w:val="28"/>
-        </w:rPr>
-      </w:pPr>
-    </w:p>
-    <w:p>
-      <w:pPr>
-        <w:spacing w:after="60" w:line="240" w:lineRule="auto"/>
-        <w:ind w:hanging="142"/>
-        <w:jc w:val="center"/>
-        <w:rPr>
-          <w:rFonts w:ascii="Arial" w:hAnsi="Arial" w:cs="Arial"/>
-          <w:b/>
-          <w:bCs/>
-          <w:sz w:val="28"/>
-          <w:szCs w:val="28"/>
-        </w:rPr>
-      </w:pPr>
-      <w:r>
-        <w:rPr>
-          <w:rFonts w:ascii="Arial" w:hAnsi="Arial" w:cs="Arial"/>
-          <w:b/>
-          <w:bCs/>
-          <w:sz w:val="28"/>
-          <w:szCs w:val="28"/>
-        </w:rPr>
         <w:t>Результат работы программы</w:t>
-      </w:r>
-    </w:p>
-    <w:p>
-      <w:pPr>
-        <w:spacing w:after="60" w:line="240" w:lineRule="auto"/>
-        <w:ind w:hanging="142"/>
-        <w:jc w:val="center"/>
-        <w:rPr>
-          <w:rFonts w:ascii="Arial" w:hAnsi="Arial" w:cs="Arial"/>
-          <w:b/>
-          <w:bCs/>
-          <w:noProof/>
-          <w:sz w:val="28"/>
-          <w:szCs w:val="28"/>
-        </w:rPr>
-      </w:pPr>
-    </w:p>
-    <w:p>
-      <w:pPr>
-        <w:spacing w:after="60" w:line="240" w:lineRule="auto"/>
-        <w:ind w:hanging="142"/>
-        <w:rPr>
-          <w:rFonts w:ascii="Arial" w:hAnsi="Arial" w:cs="Arial"/>
-          <w:b/>
-          <w:bCs/>
-          <w:noProof/>
-          <w:sz w:val="28"/>
-          <w:szCs w:val="28"/>
-        </w:rPr>
-      </w:pPr>
-      <w:r>
-        <w:rPr>
-          <w:rFonts w:ascii="Arial" w:hAnsi="Arial" w:cs="Arial"/>
-          <w:b/>
-          <w:bCs/>
-          <w:noProof/>
-          <w:sz w:val="28"/>
-          <w:szCs w:val="28"/>
-        </w:rPr>
-        <w:t>Тест 1</w:t>
-      </w:r>
-      <w:r>
-        <w:rPr>
-          <w:rFonts w:ascii="Arial" w:hAnsi="Arial" w:cs="Arial"/>
-          <w:b/>
-          <w:bCs/>
-          <w:noProof/>
-          <w:sz w:val="28"/>
-          <w:szCs w:val="28"/>
-        </w:rPr>
-        <w:t>:</w:t>
-      </w:r>
-    </w:p>
-    <w:p>
-      <w:pPr>
-        <w:spacing w:after="60" w:line="240" w:lineRule="auto"/>
-        <w:ind w:hanging="142"/>
-        <w:rPr>
-          <w:rFonts w:ascii="Arial" w:hAnsi="Arial" w:cs="Arial"/>
-          <w:b/>
-          <w:bCs/>
-          <w:noProof/>
-          <w:sz w:val="28"/>
-          <w:szCs w:val="28"/>
-          <w:lang w:val="en-US"/>
-        </w:rPr>
-      </w:pPr>
-      <w:r>
-        <w:rPr>
-          <w:rFonts w:ascii="Arial" w:hAnsi="Arial" w:cs="Arial"/>
-          <w:b/>
-          <w:bCs/>
-          <w:noProof/>
-          <w:sz w:val="28"/>
-          <w:szCs w:val="28"/>
-          <w:lang w:val="en-US"/>
-        </w:rPr>
-        <w:lastRenderedPageBreak/>
-        <w:drawing>
-          <wp:inline distT="0" distB="0" distL="0" distR="0" wp14:anchorId="1ECA4416" wp14:editId="50A2B1AB">
-            <wp:extent cx="5934075" cy="5438775"/>
-            <wp:effectExtent l="0" t="0" r="9525" b="9525"/>
-            <wp:docPr id="11" name="Рисунок 11"/>
-            <wp:cNvGraphicFramePr>
-              <a:graphicFrameLocks xmlns:a="http://schemas.openxmlformats.org/drawingml/2006/main" noChangeAspect="1"/>
-            </wp:cNvGraphicFramePr>
-            <a:graphic xmlns:a="http://schemas.openxmlformats.org/drawingml/2006/main">
-              <a:graphicData uri="http://schemas.openxmlformats.org/drawingml/2006/picture">
-                <pic:pic xmlns:pic="http://schemas.openxmlformats.org/drawingml/2006/picture">
-                  <pic:nvPicPr>
-                    <pic:cNvPr id="0" name="Picture 19"/>
-                    <pic:cNvPicPr>
-                      <a:picLocks noChangeAspect="1" noChangeArrowheads="1"/>
-                    </pic:cNvPicPr>
-                  </pic:nvPicPr>
-                  <pic:blipFill>
-                    <a:blip r:embed="rId8">
-                      <a:extLst>
-                        <a:ext uri="{28A0092B-C50C-407E-A947-70E740481C1C}">
-                          <a14:useLocalDpi xmlns:a14="http://schemas.microsoft.com/office/drawing/2010/main" val="0"/>
-                        </a:ext>
-                      </a:extLst>
-                    </a:blip>
-                    <a:srcRect/>
-                    <a:stretch>
-                      <a:fillRect/>
-                    </a:stretch>
-                  </pic:blipFill>
-                  <pic:spPr bwMode="auto">
-                    <a:xfrm>
-                      <a:off x="0" y="0"/>
-                      <a:ext cx="5934075" cy="5438775"/>
-                    </a:xfrm>
-                    <a:prstGeom prst="rect">
-                      <a:avLst/>
-                    </a:prstGeom>
-                    <a:noFill/>
-                    <a:ln>
-                      <a:noFill/>
-                    </a:ln>
-                  </pic:spPr>
-                </pic:pic>
-              </a:graphicData>
-            </a:graphic>
-          </wp:inline>
-        </w:drawing>
-      </w:r>
-    </w:p>
-    <w:p>
-      <w:pPr>
-        <w:spacing w:after="60" w:line="240" w:lineRule="auto"/>
-        <w:ind w:hanging="142"/>
-        <w:rPr>
-          <w:rFonts w:ascii="Arial" w:hAnsi="Arial" w:cs="Arial"/>
-          <w:b/>
-          <w:bCs/>
-          <w:noProof/>
-          <w:sz w:val="28"/>
-          <w:szCs w:val="28"/>
-          <w:lang w:val="en-US"/>
-        </w:rPr>
-      </w:pPr>
-    </w:p>
-    <w:p>
-      <w:pPr>
-        <w:spacing w:after="60" w:line="240" w:lineRule="auto"/>
-        <w:ind w:hanging="142"/>
-        <w:rPr>
-          <w:rFonts w:ascii="Arial" w:hAnsi="Arial" w:cs="Arial"/>
-          <w:b/>
-          <w:bCs/>
-          <w:noProof/>
-          <w:sz w:val="28"/>
-          <w:szCs w:val="28"/>
-          <w:lang w:val="en-US"/>
-        </w:rPr>
-      </w:pPr>
-    </w:p>
-    <w:p>
-      <w:pPr>
-        <w:spacing w:after="60" w:line="240" w:lineRule="auto"/>
-        <w:ind w:hanging="142"/>
-        <w:rPr>
-          <w:rFonts w:ascii="Arial" w:hAnsi="Arial" w:cs="Arial"/>
-          <w:b/>
-          <w:bCs/>
-          <w:noProof/>
-          <w:sz w:val="28"/>
-          <w:szCs w:val="28"/>
-          <w:lang w:val="en-US"/>
-        </w:rPr>
-      </w:pPr>
-    </w:p>
-    <w:p>
-      <w:pPr>
-        <w:spacing w:after="60" w:line="240" w:lineRule="auto"/>
-        <w:ind w:hanging="142"/>
-        <w:rPr>
-          <w:rFonts w:ascii="Arial" w:hAnsi="Arial" w:cs="Arial"/>
-          <w:b/>
-          <w:bCs/>
-          <w:noProof/>
-          <w:sz w:val="28"/>
-          <w:szCs w:val="28"/>
-          <w:lang w:val="en-US"/>
-        </w:rPr>
-      </w:pPr>
-    </w:p>
-    <w:p>
-      <w:pPr>
-        <w:spacing w:after="60" w:line="240" w:lineRule="auto"/>
-        <w:ind w:hanging="142"/>
-        <w:rPr>
-          <w:rFonts w:ascii="Arial" w:hAnsi="Arial" w:cs="Arial"/>
-          <w:b/>
-          <w:bCs/>
-          <w:noProof/>
-          <w:sz w:val="28"/>
-          <w:szCs w:val="28"/>
-          <w:lang w:val="en-US"/>
-        </w:rPr>
-      </w:pPr>
-    </w:p>
-    <w:p>
-      <w:pPr>
-        <w:spacing w:after="60" w:line="240" w:lineRule="auto"/>
-        <w:ind w:hanging="142"/>
-        <w:rPr>
-          <w:rFonts w:ascii="Arial" w:hAnsi="Arial" w:cs="Arial"/>
-          <w:b/>
-          <w:bCs/>
-          <w:noProof/>
-          <w:sz w:val="28"/>
-          <w:szCs w:val="28"/>
-          <w:lang w:val="en-US"/>
-        </w:rPr>
-      </w:pPr>
-    </w:p>
-    <w:p>
-      <w:pPr>
-        <w:spacing w:after="60" w:line="240" w:lineRule="auto"/>
-        <w:ind w:hanging="142"/>
-        <w:rPr>
-          <w:rFonts w:ascii="Arial" w:hAnsi="Arial" w:cs="Arial"/>
-          <w:b/>
-          <w:bCs/>
-          <w:noProof/>
-          <w:sz w:val="28"/>
-          <w:szCs w:val="28"/>
-          <w:lang w:val="en-US"/>
-        </w:rPr>
-      </w:pPr>
-    </w:p>
-    <w:p>
-      <w:pPr>
-        <w:spacing w:after="60" w:line="240" w:lineRule="auto"/>
-        <w:ind w:hanging="142"/>
-        <w:rPr>
-          <w:rFonts w:ascii="Arial" w:hAnsi="Arial" w:cs="Arial"/>
-          <w:b/>
-          <w:bCs/>
-          <w:noProof/>
-          <w:sz w:val="28"/>
-          <w:szCs w:val="28"/>
-          <w:lang w:val="en-US"/>
-        </w:rPr>
-      </w:pPr>
-    </w:p>
-    <w:p>
-      <w:pPr>
-        <w:spacing w:after="60" w:line="240" w:lineRule="auto"/>
-        <w:ind w:hanging="142"/>
-        <w:rPr>
-          <w:rFonts w:ascii="Arial" w:hAnsi="Arial" w:cs="Arial"/>
-          <w:b/>
-          <w:bCs/>
-          <w:noProof/>
-          <w:sz w:val="28"/>
-          <w:szCs w:val="28"/>
-          <w:lang w:val="en-US"/>
-        </w:rPr>
-      </w:pPr>
-    </w:p>
-    <w:p>
-      <w:pPr>
-        <w:spacing w:after="60" w:line="240" w:lineRule="auto"/>
-        <w:ind w:hanging="142"/>
-        <w:rPr>
-          <w:rFonts w:ascii="Arial" w:hAnsi="Arial" w:cs="Arial"/>
-          <w:b/>
-          <w:bCs/>
-          <w:noProof/>
-          <w:sz w:val="28"/>
-          <w:szCs w:val="28"/>
-          <w:lang w:val="en-US"/>
-        </w:rPr>
-      </w:pPr>
-    </w:p>
-    <w:p>
-      <w:pPr>
-        <w:spacing w:after="60" w:line="240" w:lineRule="auto"/>
-        <w:ind w:hanging="142"/>
-        <w:rPr>
-          <w:rFonts w:ascii="Arial" w:hAnsi="Arial" w:cs="Arial"/>
-          <w:b/>
-          <w:bCs/>
-          <w:noProof/>
-          <w:sz w:val="28"/>
-          <w:szCs w:val="28"/>
-          <w:lang w:val="en-US"/>
-        </w:rPr>
-      </w:pPr>
-    </w:p>
-    <w:p>
-      <w:pPr>
-        <w:spacing w:after="60" w:line="240" w:lineRule="auto"/>
-        <w:ind w:hanging="142"/>
-        <w:rPr>
-          <w:rFonts w:ascii="Arial" w:hAnsi="Arial" w:cs="Arial"/>
-          <w:b/>
-          <w:bCs/>
-          <w:noProof/>
-          <w:sz w:val="28"/>
-          <w:szCs w:val="28"/>
-          <w:lang w:val="en-US"/>
-        </w:rPr>
-      </w:pPr>
-    </w:p>
-    <w:p>
-      <w:pPr>
-        <w:spacing w:after="60" w:line="240" w:lineRule="auto"/>
-        <w:ind w:hanging="142"/>
-        <w:rPr>
-          <w:rFonts w:ascii="Arial" w:hAnsi="Arial" w:cs="Arial"/>
-          <w:b/>
-          <w:bCs/>
-          <w:noProof/>
-          <w:sz w:val="28"/>
-          <w:szCs w:val="28"/>
-          <w:lang w:val="en-US"/>
-        </w:rPr>
-      </w:pPr>
-      <w:r>
-        <w:rPr>
-          <w:rFonts w:ascii="Arial" w:hAnsi="Arial" w:cs="Arial"/>
-          <w:b/>
-          <w:bCs/>
-          <w:noProof/>
-          <w:sz w:val="28"/>
-          <w:szCs w:val="28"/>
-        </w:rPr>
-        <w:t>Тест 2</w:t>
-      </w:r>
-      <w:r>
-        <w:rPr>
-          <w:rFonts w:ascii="Arial" w:hAnsi="Arial" w:cs="Arial"/>
-          <w:b/>
-          <w:bCs/>
-          <w:noProof/>
-          <w:sz w:val="28"/>
-          <w:szCs w:val="28"/>
-          <w:lang w:val="en-US"/>
-        </w:rPr>
-        <w:t>:</w:t>
-      </w:r>
-    </w:p>
-    <w:p>
-      <w:pPr>
-        <w:spacing w:after="60" w:line="240" w:lineRule="auto"/>
-        <w:rPr>
-          <w:rFonts w:ascii="Arial" w:hAnsi="Arial" w:cs="Arial"/>
-          <w:b/>
-          <w:bCs/>
-          <w:noProof/>
-          <w:sz w:val="28"/>
-          <w:szCs w:val="28"/>
-        </w:rPr>
-      </w:pPr>
-      <w:r>
-        <w:rPr>
-          <w:rFonts w:ascii="Arial" w:hAnsi="Arial" w:cs="Arial"/>
-          <w:b/>
-          <w:bCs/>
-          <w:noProof/>
-          <w:sz w:val="28"/>
-          <w:szCs w:val="28"/>
-        </w:rPr>
-        <w:lastRenderedPageBreak/>
-        <w:drawing>
-          <wp:inline distT="0" distB="0" distL="0" distR="0" wp14:anchorId="0C86D75F" wp14:editId="2C0120B8">
-            <wp:extent cx="5940425" cy="4969510"/>
-            <wp:effectExtent l="0" t="0" r="3175" b="2540"/>
-            <wp:docPr id="12" name="Рисунок 12"/>
-            <wp:cNvGraphicFramePr>
-              <a:graphicFrameLocks xmlns:a="http://schemas.openxmlformats.org/drawingml/2006/main" noChangeAspect="1"/>
-            </wp:cNvGraphicFramePr>
-            <a:graphic xmlns:a="http://schemas.openxmlformats.org/drawingml/2006/main">
-              <a:graphicData uri="http://schemas.openxmlformats.org/drawingml/2006/picture">
-                <pic:pic xmlns:pic="http://schemas.openxmlformats.org/drawingml/2006/picture">
-                  <pic:nvPicPr>
-                    <pic:cNvPr id="0" name="Picture 20"/>
-                    <pic:cNvPicPr>
-                      <a:picLocks noChangeAspect="1" noChangeArrowheads="1"/>
-                    </pic:cNvPicPr>
-                  </pic:nvPicPr>
-                  <pic:blipFill>
-                    <a:blip r:embed="rId9">
-                      <a:extLst>
-                        <a:ext uri="{28A0092B-C50C-407E-A947-70E740481C1C}">
-                          <a14:useLocalDpi xmlns:a14="http://schemas.microsoft.com/office/drawing/2010/main" val="0"/>
-                        </a:ext>
-                      </a:extLst>
-                    </a:blip>
-                    <a:srcRect/>
-                    <a:stretch>
-                      <a:fillRect/>
-                    </a:stretch>
-                  </pic:blipFill>
-                  <pic:spPr bwMode="auto">
-                    <a:xfrm>
-                      <a:off x="0" y="0"/>
-                      <a:ext cx="5940425" cy="4969510"/>
-                    </a:xfrm>
-                    <a:prstGeom prst="rect">
-                      <a:avLst/>
-                    </a:prstGeom>
-                    <a:noFill/>
-                    <a:ln>
-                      <a:noFill/>
-                    </a:ln>
-                  </pic:spPr>
-                </pic:pic>
-              </a:graphicData>
-            </a:graphic>
-          </wp:inline>
-        </w:drawing>
-      </w:r>
-    </w:p>
-    <w:p>
-      <w:pPr>
-        <w:spacing w:after="60" w:line="240" w:lineRule="auto"/>
-        <w:rPr>
-          <w:rFonts w:ascii="Arial" w:hAnsi="Arial" w:cs="Arial"/>
-          <w:b/>
-          <w:bCs/>
-          <w:noProof/>
-          <w:sz w:val="28"/>
-          <w:szCs w:val="28"/>
-        </w:rPr>
-      </w:pPr>
-    </w:p>
-    <w:p>
-      <w:pPr>
-        <w:spacing w:after="60" w:line="240" w:lineRule="auto"/>
-        <w:rPr>
-          <w:rFonts w:ascii="Arial" w:hAnsi="Arial" w:cs="Arial"/>
-          <w:b/>
-          <w:bCs/>
-          <w:noProof/>
-          <w:sz w:val="28"/>
-          <w:szCs w:val="28"/>
-        </w:rPr>
-      </w:pPr>
-    </w:p>
-    <w:p>
-      <w:pPr>
-        <w:spacing w:after="60" w:line="240" w:lineRule="auto"/>
-        <w:rPr>
-          <w:rFonts w:ascii="Arial" w:hAnsi="Arial" w:cs="Arial"/>
-          <w:b/>
-          <w:bCs/>
-          <w:noProof/>
-          <w:sz w:val="28"/>
-          <w:szCs w:val="28"/>
-        </w:rPr>
-      </w:pPr>
-    </w:p>
-    <w:p>
-      <w:pPr>
-        <w:spacing w:after="60" w:line="240" w:lineRule="auto"/>
-        <w:rPr>
-          <w:rFonts w:ascii="Arial" w:hAnsi="Arial" w:cs="Arial"/>
-          <w:b/>
-          <w:bCs/>
-          <w:noProof/>
-          <w:sz w:val="28"/>
-          <w:szCs w:val="28"/>
-        </w:rPr>
-      </w:pPr>
-    </w:p>
-    <w:p>
-      <w:pPr>
-        <w:spacing w:after="60" w:line="240" w:lineRule="auto"/>
-        <w:rPr>
-          <w:rFonts w:ascii="Arial" w:hAnsi="Arial" w:cs="Arial"/>
-          <w:b/>
-          <w:bCs/>
-          <w:noProof/>
-          <w:sz w:val="28"/>
-          <w:szCs w:val="28"/>
-        </w:rPr>
-      </w:pPr>
-    </w:p>
-    <w:p>
-      <w:pPr>
-        <w:spacing w:after="60" w:line="240" w:lineRule="auto"/>
-        <w:rPr>
-          <w:rFonts w:ascii="Arial" w:hAnsi="Arial" w:cs="Arial"/>
-          <w:b/>
-          <w:bCs/>
-          <w:noProof/>
-          <w:sz w:val="28"/>
-          <w:szCs w:val="28"/>
-        </w:rPr>
-      </w:pPr>
-    </w:p>
-    <w:p>
-      <w:pPr>
-        <w:spacing w:after="60" w:line="240" w:lineRule="auto"/>
-        <w:rPr>
-          <w:rFonts w:ascii="Arial" w:hAnsi="Arial" w:cs="Arial"/>
-          <w:b/>
-          <w:bCs/>
-          <w:noProof/>
-          <w:sz w:val="28"/>
-          <w:szCs w:val="28"/>
-        </w:rPr>
-      </w:pPr>
-    </w:p>
-    <w:p>
-      <w:pPr>
-        <w:spacing w:after="60" w:line="240" w:lineRule="auto"/>
-        <w:rPr>
-          <w:rFonts w:ascii="Arial" w:hAnsi="Arial" w:cs="Arial"/>
-          <w:b/>
-          <w:bCs/>
-          <w:noProof/>
-          <w:sz w:val="28"/>
-          <w:szCs w:val="28"/>
-        </w:rPr>
-      </w:pPr>
-    </w:p>
-    <w:p>
-      <w:pPr>
-        <w:spacing w:after="60" w:line="240" w:lineRule="auto"/>
-        <w:rPr>
-          <w:rFonts w:ascii="Arial" w:hAnsi="Arial" w:cs="Arial"/>
-          <w:b/>
-          <w:bCs/>
-          <w:noProof/>
-          <w:sz w:val="28"/>
-          <w:szCs w:val="28"/>
-        </w:rPr>
-      </w:pPr>
-    </w:p>
-    <w:p>
-      <w:pPr>
-        <w:spacing w:after="60" w:line="240" w:lineRule="auto"/>
-        <w:rPr>
-          <w:rFonts w:ascii="Arial" w:hAnsi="Arial" w:cs="Arial"/>
-          <w:b/>
-          <w:bCs/>
-          <w:noProof/>
-          <w:sz w:val="28"/>
-          <w:szCs w:val="28"/>
-        </w:rPr>
-      </w:pPr>
-    </w:p>
-    <w:p>
-      <w:pPr>
-        <w:spacing w:after="60" w:line="240" w:lineRule="auto"/>
-        <w:rPr>
-          <w:rFonts w:ascii="Arial" w:hAnsi="Arial" w:cs="Arial"/>
-          <w:b/>
-          <w:bCs/>
-          <w:noProof/>
-          <w:sz w:val="28"/>
-          <w:szCs w:val="28"/>
-        </w:rPr>
-      </w:pPr>
-    </w:p>
-    <w:p>
-      <w:pPr>
-        <w:spacing w:after="60" w:line="240" w:lineRule="auto"/>
-        <w:rPr>
-          <w:rFonts w:ascii="Arial" w:hAnsi="Arial" w:cs="Arial"/>
-          <w:b/>
-          <w:bCs/>
-          <w:noProof/>
-          <w:sz w:val="28"/>
-          <w:szCs w:val="28"/>
-        </w:rPr>
-      </w:pPr>
-    </w:p>
-    <w:p>
-      <w:pPr>
-        <w:spacing w:after="60" w:line="240" w:lineRule="auto"/>
-        <w:rPr>
-          <w:rFonts w:ascii="Arial" w:hAnsi="Arial" w:cs="Arial"/>
-          <w:b/>
-          <w:bCs/>
-          <w:noProof/>
-          <w:sz w:val="28"/>
-          <w:szCs w:val="28"/>
-        </w:rPr>
-      </w:pPr>
-    </w:p>
-    <w:p>
-      <w:pPr>
-        <w:spacing w:after="60" w:line="240" w:lineRule="auto"/>
-        <w:rPr>
-          <w:rFonts w:ascii="Arial" w:hAnsi="Arial" w:cs="Arial"/>
-          <w:b/>
-          <w:bCs/>
-          <w:noProof/>
-          <w:sz w:val="28"/>
-          <w:szCs w:val="28"/>
-        </w:rPr>
-      </w:pPr>
-    </w:p>
-    <w:p>
-      <w:pPr>
-        <w:spacing w:after="60" w:line="240" w:lineRule="auto"/>
-        <w:rPr>
-          <w:rFonts w:ascii="Arial" w:hAnsi="Arial" w:cs="Arial"/>
-          <w:b/>
-          <w:bCs/>
-          <w:noProof/>
-          <w:sz w:val="28"/>
-          <w:szCs w:val="28"/>
-        </w:rPr>
-      </w:pPr>
-    </w:p>
-    <w:p>
-      <w:pPr>
-        <w:spacing w:after="60" w:line="240" w:lineRule="auto"/>
-        <w:ind w:hanging="142"/>
-        <w:jc w:val="center"/>
-        <w:rPr>
-          <w:rFonts w:ascii="Arial" w:hAnsi="Arial" w:cs="Arial"/>
-          <w:b/>
-          <w:bCs/>
-          <w:sz w:val="28"/>
-          <w:szCs w:val="28"/>
-        </w:rPr>
-      </w:pPr>
-    </w:p>
-    <w:p>
-      <w:pPr>
-        <w:spacing w:after="60" w:line="240" w:lineRule="auto"/>
-        <w:ind w:firstLine="1843"/>
-        <w:rPr>
-          <w:rFonts w:ascii="Arial" w:hAnsi="Arial" w:cs="Arial"/>
-          <w:b/>
-          <w:bCs/>
-          <w:sz w:val="28"/>
-          <w:szCs w:val="28"/>
-        </w:rPr>
-      </w:pPr>
-      <w:r>
-        <w:rPr>
-          <w:rFonts w:ascii="Arial" w:hAnsi="Arial" w:cs="Arial"/>
-          <w:b/>
-          <w:bCs/>
-          <w:sz w:val="28"/>
-          <w:szCs w:val="28"/>
-        </w:rPr>
-        <w:t>Протокол трассировки программы</w:t>
-      </w:r>
-    </w:p>
-    <w:p>
-      <w:pPr>
-        <w:spacing w:after="60" w:line="240" w:lineRule="auto"/>
-        <w:ind w:firstLine="1843"/>
-        <w:rPr>
-          <w:rFonts w:ascii="Arial" w:hAnsi="Arial" w:cs="Arial"/>
-          <w:b/>
-          <w:bCs/>
-          <w:sz w:val="28"/>
-          <w:szCs w:val="28"/>
-        </w:rPr>
-      </w:pPr>
-    </w:p>
-    <w:p>
-      <w:pPr>
-        <w:spacing w:after="60" w:line="240" w:lineRule="auto"/>
-        <w:rPr>
-          <w:rFonts w:ascii="Arial" w:hAnsi="Arial" w:cs="Arial"/>
-          <w:b/>
-          <w:bCs/>
-          <w:sz w:val="28"/>
-          <w:szCs w:val="28"/>
-        </w:rPr>
-      </w:pPr>
-      <w:r>
-        <w:rPr>
-          <w:rFonts w:ascii="Arial" w:hAnsi="Arial" w:cs="Arial"/>
-          <w:b/>
-          <w:bCs/>
-          <w:noProof/>
-          <w:sz w:val="28"/>
-          <w:szCs w:val="28"/>
-        </w:rPr>
-        <w:drawing>
-          <wp:inline distT="0" distB="0" distL="0" distR="0" wp14:anchorId="4250F814" wp14:editId="3749EAD0">
-            <wp:extent cx="5470868" cy="4162425"/>
-            <wp:effectExtent l="0" t="0" r="0" b="0"/>
-            <wp:docPr id="14" name="Рисунок 14"/>
-            <wp:cNvGraphicFramePr>
-              <a:graphicFrameLocks xmlns:a="http://schemas.openxmlformats.org/drawingml/2006/main" noChangeAspect="1"/>
-            </wp:cNvGraphicFramePr>
-            <a:graphic xmlns:a="http://schemas.openxmlformats.org/drawingml/2006/main">
-              <a:graphicData uri="http://schemas.openxmlformats.org/drawingml/2006/picture">
-                <pic:pic xmlns:pic="http://schemas.openxmlformats.org/drawingml/2006/picture">
-                  <pic:nvPicPr>
-                    <pic:cNvPr id="0" name="Picture 22"/>
-                    <pic:cNvPicPr>
-                      <a:picLocks noChangeAspect="1" noChangeArrowheads="1"/>
-                    </pic:cNvPicPr>
-                  </pic:nvPicPr>
-                  <pic:blipFill>
-                    <a:blip r:embed="rId10" cstate="print">
-                      <a:extLst>
-                        <a:ext uri="{28A0092B-C50C-407E-A947-70E740481C1C}">
-                          <a14:useLocalDpi xmlns:a14="http://schemas.microsoft.com/office/drawing/2010/main" val="0"/>
-                        </a:ext>
-                      </a:extLst>
-                    </a:blip>
-                    <a:srcRect/>
-                    <a:stretch>
-                      <a:fillRect/>
-                    </a:stretch>
-                  </pic:blipFill>
-                  <pic:spPr bwMode="auto">
-                    <a:xfrm>
-                      <a:off x="0" y="0"/>
-                      <a:ext cx="5489267" cy="4176424"/>
-                    </a:xfrm>
-                    <a:prstGeom prst="rect">
-                      <a:avLst/>
-                    </a:prstGeom>
-                    <a:noFill/>
-                    <a:ln>
-                      <a:noFill/>
-                    </a:ln>
-                  </pic:spPr>
-                </pic:pic>
-              </a:graphicData>
-            </a:graphic>
-          </wp:inline>
-        </w:drawing>
-      </w:r>
-      <w:r>
-        <w:rPr>
-          <w:rFonts w:ascii="Arial" w:hAnsi="Arial" w:cs="Arial"/>
-          <w:b/>
-          <w:bCs/>
-          <w:noProof/>
-          <w:sz w:val="28"/>
-          <w:szCs w:val="28"/>
-        </w:rPr>
-        <w:drawing>
-          <wp:inline distT="0" distB="0" distL="0" distR="0" wp14:anchorId="29C1F558" wp14:editId="10EE0B43">
-            <wp:extent cx="5444181" cy="4533900"/>
-            <wp:effectExtent l="0" t="0" r="4445" b="0"/>
-            <wp:docPr id="13" name="Рисунок 13"/>
-            <wp:cNvGraphicFramePr>
-              <a:graphicFrameLocks xmlns:a="http://schemas.openxmlformats.org/drawingml/2006/main" noChangeAspect="1"/>
-            </wp:cNvGraphicFramePr>
-            <a:graphic xmlns:a="http://schemas.openxmlformats.org/drawingml/2006/main">
-              <a:graphicData uri="http://schemas.openxmlformats.org/drawingml/2006/picture">
-                <pic:pic xmlns:pic="http://schemas.openxmlformats.org/drawingml/2006/picture">
-                  <pic:nvPicPr>
-                    <pic:cNvPr id="0" name="Picture 21"/>
-                    <pic:cNvPicPr>
-                      <a:picLocks noChangeAspect="1" noChangeArrowheads="1"/>
-                    </pic:cNvPicPr>
-                  </pic:nvPicPr>
-                  <pic:blipFill>
-                    <a:blip r:embed="rId11">
-                      <a:extLst>
-                        <a:ext uri="{28A0092B-C50C-407E-A947-70E740481C1C}">
-                          <a14:useLocalDpi xmlns:a14="http://schemas.microsoft.com/office/drawing/2010/main" val="0"/>
-                        </a:ext>
-                      </a:extLst>
-                    </a:blip>
-                    <a:srcRect/>
-                    <a:stretch>
-                      <a:fillRect/>
-                    </a:stretch>
-                  </pic:blipFill>
-                  <pic:spPr bwMode="auto">
-                    <a:xfrm>
-                      <a:off x="0" y="0"/>
-                      <a:ext cx="5468997" cy="4554567"/>
-                    </a:xfrm>
-                    <a:prstGeom prst="rect">
-                      <a:avLst/>
-                    </a:prstGeom>
-                    <a:noFill/>
-                    <a:ln>
-                      <a:noFill/>
-                    </a:ln>
-                  </pic:spPr>
-                </pic:pic>
-              </a:graphicData>
-            </a:graphic>
-          </wp:inline>
-        </w:drawing>
-      </w:r>
-    </w:p>
-    <w:p>
-      <w:pPr>
-        <w:spacing w:after="60" w:line="240" w:lineRule="auto"/>
-        <w:rPr>
-          <w:rFonts w:ascii="Arial" w:hAnsi="Arial" w:cs="Arial"/>
-          <w:b/>
-          <w:bCs/>
-          <w:sz w:val="28"/>
-          <w:szCs w:val="28"/>
-        </w:rPr>
-      </w:pPr>
-      <w:r>
-        <w:rPr>
-          <w:noProof/>
-          <w14:ligatures w14:val="standardContextual"/>
-        </w:rPr>
-        <w:lastRenderedPageBreak/>
-        <w:drawing>
-          <wp:inline distT="0" distB="0" distL="0" distR="0" wp14:anchorId="1732B819" wp14:editId="0FCD57C0">
-            <wp:extent cx="5705475" cy="4386714"/>
-            <wp:effectExtent l="0" t="0" r="0" b="0"/>
-            <wp:docPr id="15" name="Рисунок 15"/>
-            <wp:cNvGraphicFramePr>
-              <a:graphicFrameLocks xmlns:a="http://schemas.openxmlformats.org/drawingml/2006/main" noChangeAspect="1"/>
-            </wp:cNvGraphicFramePr>
-            <a:graphic xmlns:a="http://schemas.openxmlformats.org/drawingml/2006/main">
-              <a:graphicData uri="http://schemas.openxmlformats.org/drawingml/2006/picture">
-                <pic:pic xmlns:pic="http://schemas.openxmlformats.org/drawingml/2006/picture">
-                  <pic:nvPicPr>
-                    <pic:cNvPr id="0" name="Picture 23"/>
-                    <pic:cNvPicPr>
-                      <a:picLocks noChangeAspect="1" noChangeArrowheads="1"/>
-                    </pic:cNvPicPr>
-                  </pic:nvPicPr>
-                  <pic:blipFill>
-                    <a:blip r:embed="rId12">
-                      <a:extLst>
-                        <a:ext uri="{28A0092B-C50C-407E-A947-70E740481C1C}">
-                          <a14:useLocalDpi xmlns:a14="http://schemas.microsoft.com/office/drawing/2010/main" val="0"/>
-                        </a:ext>
-                      </a:extLst>
-                    </a:blip>
-                    <a:srcRect/>
-                    <a:stretch>
-                      <a:fillRect/>
-                    </a:stretch>
-                  </pic:blipFill>
-                  <pic:spPr bwMode="auto">
-                    <a:xfrm>
-                      <a:off x="0" y="0"/>
-                      <a:ext cx="5708966" cy="4389398"/>
-                    </a:xfrm>
-                    <a:prstGeom prst="rect">
-                      <a:avLst/>
-                    </a:prstGeom>
-                    <a:noFill/>
-                    <a:ln>
-                      <a:noFill/>
-                    </a:ln>
-                  </pic:spPr>
-                </pic:pic>
-              </a:graphicData>
-            </a:graphic>
-          </wp:inline>
-        </w:drawing>
       </w:r>
     </w:p>
     <w:p>
@@ -3724,15 +3332,35 @@
           <w:sz w:val="24"/>
           <w:szCs w:val="24"/>
         </w:rPr>
-        <w:t xml:space="preserve">Задание 3: </w:t>
-      </w:r>
-      <w:r>
-        <w:rPr>
-          <w:rFonts w:ascii="Arial" w:hAnsi="Arial" w:cs="Arial"/>
+        <w:t>Задание 3</w:t>
+      </w:r>
+      <w:proofErr w:type="gramStart"/>
+      <w:r>
+        <w:rPr>
+          <w:rFonts w:ascii="Arial" w:hAnsi="Arial" w:cs="Arial"/>
+          <w:b/>
+          <w:bCs/>
           <w:sz w:val="24"/>
           <w:szCs w:val="24"/>
         </w:rPr>
-        <w:t>Создается массив указанной величины</w:t>
+        <w:t xml:space="preserve">: </w:t>
+      </w:r>
+      <w:r>
+        <w:rPr>
+          <w:rFonts w:ascii="Arial" w:hAnsi="Arial" w:cs="Arial"/>
+          <w:sz w:val="24"/>
+          <w:szCs w:val="24"/>
+        </w:rPr>
+        <w:t>Создается</w:t>
+      </w:r>
+      <w:proofErr w:type="gramEnd"/>
+      <w:r>
+        <w:rPr>
+          <w:rFonts w:ascii="Arial" w:hAnsi="Arial" w:cs="Arial"/>
+          <w:sz w:val="24"/>
+          <w:szCs w:val="24"/>
+        </w:rPr>
+        <w:t xml:space="preserve"> массив указанной величины</w:t>
       </w:r>
     </w:p>
     <w:p>
@@ -3817,7 +3445,7 @@
                     <pic:cNvPicPr/>
                   </pic:nvPicPr>
                   <pic:blipFill>
-                    <a:blip r:embed="rId13"/>
+                    <a:blip r:embed="rId8"/>
                     <a:stretch>
                       <a:fillRect/>
                     </a:stretch>
@@ -3868,7 +3496,7 @@
                     <pic:cNvPicPr/>
                   </pic:nvPicPr>
                   <pic:blipFill>
-                    <a:blip r:embed="rId14"/>
+                    <a:blip r:embed="rId9"/>
                     <a:stretch>
                       <a:fillRect/>
                     </a:stretch>
@@ -3938,7 +3566,7 @@
                     <pic:cNvPicPr/>
                   </pic:nvPicPr>
                   <pic:blipFill>
-                    <a:blip r:embed="rId15"/>
+                    <a:blip r:embed="rId10"/>
                     <a:stretch>
                       <a:fillRect/>
                     </a:stretch>
@@ -4069,7 +3697,25 @@
           <w:sz w:val="28"/>
           <w:szCs w:val="28"/>
         </w:rPr>
-        <w:t>В ходе работы выполнения лабораторной работы была разработана программа с использованием простых структур данных Результаты работы программы совпали с ожидаемыми, следовательно, программа выполняется без ошибок.</w:t>
+        <w:t xml:space="preserve">В ходе работы выполнения лабораторной работы была разработана программа с использованием </w:t>
+      </w:r>
+      <w:proofErr w:type="gramStart"/>
+      <w:r>
+        <w:rPr>
+          <w:rFonts w:ascii="Times New Roman" w:hAnsi="Times New Roman" w:cs="Times New Roman"/>
+          <w:sz w:val="28"/>
+          <w:szCs w:val="28"/>
+        </w:rPr>
+        <w:t>простых структур данных</w:t>
+      </w:r>
+      <w:proofErr w:type="gramEnd"/>
+      <w:r>
+        <w:rPr>
+          <w:rFonts w:ascii="Times New Roman" w:hAnsi="Times New Roman" w:cs="Times New Roman"/>
+          <w:sz w:val="28"/>
+          <w:szCs w:val="28"/>
+        </w:rPr>
+        <w:t xml:space="preserve"> Результаты работы программы совпали с ожидаемыми, следовательно, программа выполняется без ошибок.</w:t>
       </w:r>
     </w:p>
     <w:p/>
@@ -4563,6 +4209,904 @@
 </w:styles>
 </file>
 
+<file path=word/charts/chart1.xml><?xml version="1.0" encoding="utf-8"?>
+<c:chartSpace xmlns:c="http://schemas.openxmlformats.org/drawingml/2006/chart" xmlns:a="http://schemas.openxmlformats.org/drawingml/2006/main" xmlns:r="http://schemas.openxmlformats.org/officeDocument/2006/relationships" xmlns:c16r2="http://schemas.microsoft.com/office/drawing/2015/06/chart">
+  <c:date1904 val="0"/>
+  <c:lang val="ru-RU"/>
+  <c:roundedCorners val="0"/>
+  <mc:AlternateContent xmlns:mc="http://schemas.openxmlformats.org/markup-compatibility/2006">
+    <mc:Choice xmlns:c14="http://schemas.microsoft.com/office/drawing/2007/8/2/chart" Requires="c14">
+      <c14:style val="102"/>
+    </mc:Choice>
+    <mc:Fallback>
+      <c:style val="2"/>
+    </mc:Fallback>
+  </mc:AlternateContent>
+  <c:chart>
+    <c:title>
+      <c:tx>
+        <c:rich>
+          <a:bodyPr rot="0" spcFirstLastPara="1" vertOverflow="ellipsis" vert="horz" wrap="square" anchor="ctr" anchorCtr="1"/>
+          <a:lstStyle/>
+          <a:p>
+            <a:pPr>
+              <a:defRPr sz="1400" b="0" i="0" u="none" strike="noStrike" kern="1200" spc="0" baseline="0">
+                <a:solidFill>
+                  <a:schemeClr val="tx1">
+                    <a:lumMod val="65000"/>
+                    <a:lumOff val="35000"/>
+                  </a:schemeClr>
+                </a:solidFill>
+                <a:latin typeface="+mn-lt"/>
+                <a:ea typeface="+mn-ea"/>
+                <a:cs typeface="+mn-cs"/>
+              </a:defRPr>
+            </a:pPr>
+            <a:r>
+              <a:rPr lang="ru-RU"/>
+              <a:t>Зависимость</a:t>
+            </a:r>
+            <a:r>
+              <a:rPr lang="ru-RU" baseline="0"/>
+              <a:t> размера массива от времени</a:t>
+            </a:r>
+            <a:endParaRPr lang="ru-RU"/>
+          </a:p>
+        </c:rich>
+      </c:tx>
+      <c:overlay val="0"/>
+      <c:spPr>
+        <a:noFill/>
+        <a:ln>
+          <a:noFill/>
+        </a:ln>
+        <a:effectLst/>
+      </c:spPr>
+      <c:txPr>
+        <a:bodyPr rot="0" spcFirstLastPara="1" vertOverflow="ellipsis" vert="horz" wrap="square" anchor="ctr" anchorCtr="1"/>
+        <a:lstStyle/>
+        <a:p>
+          <a:pPr>
+            <a:defRPr sz="1400" b="0" i="0" u="none" strike="noStrike" kern="1200" spc="0" baseline="0">
+              <a:solidFill>
+                <a:schemeClr val="tx1">
+                  <a:lumMod val="65000"/>
+                  <a:lumOff val="35000"/>
+                </a:schemeClr>
+              </a:solidFill>
+              <a:latin typeface="+mn-lt"/>
+              <a:ea typeface="+mn-ea"/>
+              <a:cs typeface="+mn-cs"/>
+            </a:defRPr>
+          </a:pPr>
+          <a:endParaRPr lang="ru-RU"/>
+        </a:p>
+      </c:txPr>
+    </c:title>
+    <c:autoTitleDeleted val="0"/>
+    <c:plotArea>
+      <c:layout/>
+      <c:lineChart>
+        <c:grouping val="standard"/>
+        <c:varyColors val="0"/>
+        <c:ser>
+          <c:idx val="0"/>
+          <c:order val="0"/>
+          <c:tx>
+            <c:strRef>
+              <c:f>Лист1!$B$1</c:f>
+              <c:strCache>
+                <c:ptCount val="1"/>
+                <c:pt idx="0">
+                  <c:v>Ряд 1</c:v>
+                </c:pt>
+              </c:strCache>
+            </c:strRef>
+          </c:tx>
+          <c:spPr>
+            <a:ln w="28575" cap="rnd">
+              <a:solidFill>
+                <a:schemeClr val="accent1"/>
+              </a:solidFill>
+              <a:round/>
+            </a:ln>
+            <a:effectLst/>
+          </c:spPr>
+          <c:marker>
+            <c:symbol val="none"/>
+          </c:marker>
+          <c:cat>
+            <c:numRef>
+              <c:f>Лист1!$A$2:$A$8</c:f>
+              <c:numCache>
+                <c:formatCode>General</c:formatCode>
+                <c:ptCount val="7"/>
+                <c:pt idx="0">
+                  <c:v>3</c:v>
+                </c:pt>
+                <c:pt idx="1">
+                  <c:v>24</c:v>
+                </c:pt>
+                <c:pt idx="2">
+                  <c:v>195</c:v>
+                </c:pt>
+                <c:pt idx="3">
+                  <c:v>3812</c:v>
+                </c:pt>
+                <c:pt idx="4">
+                  <c:v>52297</c:v>
+                </c:pt>
+                <c:pt idx="5">
+                  <c:v>526767</c:v>
+                </c:pt>
+                <c:pt idx="6">
+                  <c:v>858806</c:v>
+                </c:pt>
+              </c:numCache>
+            </c:numRef>
+          </c:cat>
+          <c:val>
+            <c:numRef>
+              <c:f>Лист1!$B$2:$B$8</c:f>
+              <c:numCache>
+                <c:formatCode>General</c:formatCode>
+                <c:ptCount val="7"/>
+                <c:pt idx="0">
+                  <c:v>100</c:v>
+                </c:pt>
+                <c:pt idx="1">
+                  <c:v>200</c:v>
+                </c:pt>
+                <c:pt idx="2">
+                  <c:v>400</c:v>
+                </c:pt>
+                <c:pt idx="3">
+                  <c:v>1000</c:v>
+                </c:pt>
+                <c:pt idx="4">
+                  <c:v>2000</c:v>
+                </c:pt>
+                <c:pt idx="5">
+                  <c:v>4000</c:v>
+                </c:pt>
+                <c:pt idx="6">
+                  <c:v>10000</c:v>
+                </c:pt>
+              </c:numCache>
+            </c:numRef>
+          </c:val>
+          <c:smooth val="0"/>
+          <c:extLst>
+            <c:ext xmlns:c16="http://schemas.microsoft.com/office/drawing/2014/chart" uri="{C3380CC4-5D6E-409C-BE32-E72D297353CC}">
+              <c16:uniqueId val="{00000000-808B-4B14-AEA7-F647CB7EFEF6}"/>
+            </c:ext>
+          </c:extLst>
+        </c:ser>
+        <c:dLbls>
+          <c:showLegendKey val="0"/>
+          <c:showVal val="0"/>
+          <c:showCatName val="0"/>
+          <c:showSerName val="0"/>
+          <c:showPercent val="0"/>
+          <c:showBubbleSize val="0"/>
+        </c:dLbls>
+        <c:smooth val="0"/>
+        <c:axId val="893782319"/>
+        <c:axId val="893785231"/>
+      </c:lineChart>
+      <c:catAx>
+        <c:axId val="893782319"/>
+        <c:scaling>
+          <c:orientation val="minMax"/>
+        </c:scaling>
+        <c:delete val="0"/>
+        <c:axPos val="b"/>
+        <c:numFmt formatCode="General" sourceLinked="1"/>
+        <c:majorTickMark val="none"/>
+        <c:minorTickMark val="none"/>
+        <c:tickLblPos val="nextTo"/>
+        <c:spPr>
+          <a:noFill/>
+          <a:ln w="9525" cap="flat" cmpd="sng" algn="ctr">
+            <a:solidFill>
+              <a:schemeClr val="tx1">
+                <a:lumMod val="15000"/>
+                <a:lumOff val="85000"/>
+              </a:schemeClr>
+            </a:solidFill>
+            <a:round/>
+          </a:ln>
+          <a:effectLst/>
+        </c:spPr>
+        <c:txPr>
+          <a:bodyPr rot="-60000000" spcFirstLastPara="1" vertOverflow="ellipsis" vert="horz" wrap="square" anchor="ctr" anchorCtr="1"/>
+          <a:lstStyle/>
+          <a:p>
+            <a:pPr>
+              <a:defRPr sz="900" b="0" i="0" u="none" strike="noStrike" kern="1200" baseline="0">
+                <a:solidFill>
+                  <a:schemeClr val="tx1">
+                    <a:lumMod val="65000"/>
+                    <a:lumOff val="35000"/>
+                  </a:schemeClr>
+                </a:solidFill>
+                <a:latin typeface="+mn-lt"/>
+                <a:ea typeface="+mn-ea"/>
+                <a:cs typeface="+mn-cs"/>
+              </a:defRPr>
+            </a:pPr>
+            <a:endParaRPr lang="ru-RU"/>
+          </a:p>
+        </c:txPr>
+        <c:crossAx val="893785231"/>
+        <c:crosses val="autoZero"/>
+        <c:auto val="1"/>
+        <c:lblAlgn val="ctr"/>
+        <c:lblOffset val="100"/>
+        <c:noMultiLvlLbl val="0"/>
+      </c:catAx>
+      <c:valAx>
+        <c:axId val="893785231"/>
+        <c:scaling>
+          <c:orientation val="minMax"/>
+        </c:scaling>
+        <c:delete val="0"/>
+        <c:axPos val="l"/>
+        <c:majorGridlines>
+          <c:spPr>
+            <a:ln w="9525" cap="flat" cmpd="sng" algn="ctr">
+              <a:solidFill>
+                <a:schemeClr val="tx1">
+                  <a:lumMod val="15000"/>
+                  <a:lumOff val="85000"/>
+                </a:schemeClr>
+              </a:solidFill>
+              <a:round/>
+            </a:ln>
+            <a:effectLst/>
+          </c:spPr>
+        </c:majorGridlines>
+        <c:numFmt formatCode="General" sourceLinked="1"/>
+        <c:majorTickMark val="none"/>
+        <c:minorTickMark val="none"/>
+        <c:tickLblPos val="nextTo"/>
+        <c:spPr>
+          <a:noFill/>
+          <a:ln>
+            <a:noFill/>
+          </a:ln>
+          <a:effectLst/>
+        </c:spPr>
+        <c:txPr>
+          <a:bodyPr rot="-60000000" spcFirstLastPara="1" vertOverflow="ellipsis" vert="horz" wrap="square" anchor="ctr" anchorCtr="1"/>
+          <a:lstStyle/>
+          <a:p>
+            <a:pPr>
+              <a:defRPr sz="900" b="0" i="0" u="none" strike="noStrike" kern="1200" baseline="0">
+                <a:solidFill>
+                  <a:schemeClr val="tx1">
+                    <a:lumMod val="65000"/>
+                    <a:lumOff val="35000"/>
+                  </a:schemeClr>
+                </a:solidFill>
+                <a:latin typeface="+mn-lt"/>
+                <a:ea typeface="+mn-ea"/>
+                <a:cs typeface="+mn-cs"/>
+              </a:defRPr>
+            </a:pPr>
+            <a:endParaRPr lang="ru-RU"/>
+          </a:p>
+        </c:txPr>
+        <c:crossAx val="893782319"/>
+        <c:crosses val="autoZero"/>
+        <c:crossBetween val="between"/>
+      </c:valAx>
+      <c:spPr>
+        <a:noFill/>
+        <a:ln>
+          <a:noFill/>
+        </a:ln>
+        <a:effectLst/>
+      </c:spPr>
+    </c:plotArea>
+    <c:plotVisOnly val="1"/>
+    <c:dispBlanksAs val="gap"/>
+    <c:extLst>
+      <c:ext xmlns:c16r3="http://schemas.microsoft.com/office/drawing/2017/03/chart" uri="{56B9EC1D-385E-4148-901F-78D8002777C0}">
+        <c16r3:dataDisplayOptions16>
+          <c16r3:dispNaAsBlank val="1"/>
+        </c16r3:dataDisplayOptions16>
+      </c:ext>
+    </c:extLst>
+    <c:showDLblsOverMax val="0"/>
+  </c:chart>
+  <c:spPr>
+    <a:solidFill>
+      <a:schemeClr val="bg1"/>
+    </a:solidFill>
+    <a:ln w="9525" cap="flat" cmpd="sng" algn="ctr">
+      <a:solidFill>
+        <a:schemeClr val="tx1">
+          <a:lumMod val="15000"/>
+          <a:lumOff val="85000"/>
+        </a:schemeClr>
+      </a:solidFill>
+      <a:round/>
+    </a:ln>
+    <a:effectLst/>
+  </c:spPr>
+  <c:txPr>
+    <a:bodyPr/>
+    <a:lstStyle/>
+    <a:p>
+      <a:pPr>
+        <a:defRPr/>
+      </a:pPr>
+      <a:endParaRPr lang="ru-RU"/>
+    </a:p>
+  </c:txPr>
+  <c:externalData r:id="rId3">
+    <c:autoUpdate val="0"/>
+  </c:externalData>
+</c:chartSpace>
+</file>
+
+<file path=word/charts/colors1.xml><?xml version="1.0" encoding="utf-8"?>
+<cs:colorStyle xmlns:cs="http://schemas.microsoft.com/office/drawing/2012/chartStyle" xmlns:a="http://schemas.openxmlformats.org/drawingml/2006/main" meth="cycle" id="10">
+  <a:schemeClr val="accent1"/>
+  <a:schemeClr val="accent2"/>
+  <a:schemeClr val="accent3"/>
+  <a:schemeClr val="accent4"/>
+  <a:schemeClr val="accent5"/>
+  <a:schemeClr val="accent6"/>
+  <cs:variation/>
+  <cs:variation>
+    <a:lumMod val="60000"/>
+  </cs:variation>
+  <cs:variation>
+    <a:lumMod val="80000"/>
+    <a:lumOff val="20000"/>
+  </cs:variation>
+  <cs:variation>
+    <a:lumMod val="80000"/>
+  </cs:variation>
+  <cs:variation>
+    <a:lumMod val="60000"/>
+    <a:lumOff val="40000"/>
+  </cs:variation>
+  <cs:variation>
+    <a:lumMod val="50000"/>
+  </cs:variation>
+  <cs:variation>
+    <a:lumMod val="70000"/>
+    <a:lumOff val="30000"/>
+  </cs:variation>
+  <cs:variation>
+    <a:lumMod val="70000"/>
+  </cs:variation>
+  <cs:variation>
+    <a:lumMod val="50000"/>
+    <a:lumOff val="50000"/>
+  </cs:variation>
+</cs:colorStyle>
+</file>
+
+<file path=word/charts/style1.xml><?xml version="1.0" encoding="utf-8"?>
+<cs:chartStyle xmlns:cs="http://schemas.microsoft.com/office/drawing/2012/chartStyle" xmlns:a="http://schemas.openxmlformats.org/drawingml/2006/main" id="227">
+  <cs:axisTitle>
+    <cs:lnRef idx="0"/>
+    <cs:fillRef idx="0"/>
+    <cs:effectRef idx="0"/>
+    <cs:fontRef idx="minor">
+      <a:schemeClr val="tx1">
+        <a:lumMod val="65000"/>
+        <a:lumOff val="35000"/>
+      </a:schemeClr>
+    </cs:fontRef>
+    <cs:defRPr sz="1000" kern="1200"/>
+  </cs:axisTitle>
+  <cs:categoryAxis>
+    <cs:lnRef idx="0"/>
+    <cs:fillRef idx="0"/>
+    <cs:effectRef idx="0"/>
+    <cs:fontRef idx="minor">
+      <a:schemeClr val="tx1">
+        <a:lumMod val="65000"/>
+        <a:lumOff val="35000"/>
+      </a:schemeClr>
+    </cs:fontRef>
+    <cs:spPr>
+      <a:ln w="9525" cap="flat" cmpd="sng" algn="ctr">
+        <a:solidFill>
+          <a:schemeClr val="tx1">
+            <a:lumMod val="15000"/>
+            <a:lumOff val="85000"/>
+          </a:schemeClr>
+        </a:solidFill>
+        <a:round/>
+      </a:ln>
+    </cs:spPr>
+    <cs:defRPr sz="900" kern="1200"/>
+  </cs:categoryAxis>
+  <cs:chartArea mods="allowNoFillOverride allowNoLineOverride">
+    <cs:lnRef idx="0"/>
+    <cs:fillRef idx="0"/>
+    <cs:effectRef idx="0"/>
+    <cs:fontRef idx="minor">
+      <a:schemeClr val="tx1"/>
+    </cs:fontRef>
+    <cs:spPr>
+      <a:solidFill>
+        <a:schemeClr val="bg1"/>
+      </a:solidFill>
+      <a:ln w="9525" cap="flat" cmpd="sng" algn="ctr">
+        <a:solidFill>
+          <a:schemeClr val="tx1">
+            <a:lumMod val="15000"/>
+            <a:lumOff val="85000"/>
+          </a:schemeClr>
+        </a:solidFill>
+        <a:round/>
+      </a:ln>
+    </cs:spPr>
+    <cs:defRPr sz="1000" kern="1200"/>
+  </cs:chartArea>
+  <cs:dataLabel>
+    <cs:lnRef idx="0"/>
+    <cs:fillRef idx="0"/>
+    <cs:effectRef idx="0"/>
+    <cs:fontRef idx="minor">
+      <a:schemeClr val="tx1">
+        <a:lumMod val="75000"/>
+        <a:lumOff val="25000"/>
+      </a:schemeClr>
+    </cs:fontRef>
+    <cs:defRPr sz="900" kern="1200"/>
+  </cs:dataLabel>
+  <cs:dataLabelCallout>
+    <cs:lnRef idx="0"/>
+    <cs:fillRef idx="0"/>
+    <cs:effectRef idx="0"/>
+    <cs:fontRef idx="minor">
+      <a:schemeClr val="dk1">
+        <a:lumMod val="65000"/>
+        <a:lumOff val="35000"/>
+      </a:schemeClr>
+    </cs:fontRef>
+    <cs:spPr>
+      <a:solidFill>
+        <a:schemeClr val="lt1"/>
+      </a:solidFill>
+      <a:ln>
+        <a:solidFill>
+          <a:schemeClr val="dk1">
+            <a:lumMod val="25000"/>
+            <a:lumOff val="75000"/>
+          </a:schemeClr>
+        </a:solidFill>
+      </a:ln>
+    </cs:spPr>
+    <cs:defRPr sz="900" kern="1200"/>
+    <cs:bodyPr rot="0" spcFirstLastPara="1" vertOverflow="clip" horzOverflow="clip" vert="horz" wrap="square" lIns="36576" tIns="18288" rIns="36576" bIns="18288" anchor="ctr" anchorCtr="1">
+      <a:spAutoFit/>
+    </cs:bodyPr>
+  </cs:dataLabelCallout>
+  <cs:dataPoint>
+    <cs:lnRef idx="0"/>
+    <cs:fillRef idx="1">
+      <cs:styleClr val="auto"/>
+    </cs:fillRef>
+    <cs:effectRef idx="0"/>
+    <cs:fontRef idx="minor">
+      <a:schemeClr val="tx1"/>
+    </cs:fontRef>
+    <cs:spPr>
+      <a:solidFill>
+        <a:schemeClr val="phClr"/>
+      </a:solidFill>
+    </cs:spPr>
+  </cs:dataPoint>
+  <cs:dataPoint3D>
+    <cs:lnRef idx="0"/>
+    <cs:fillRef idx="1">
+      <cs:styleClr val="auto"/>
+    </cs:fillRef>
+    <cs:effectRef idx="0"/>
+    <cs:fontRef idx="minor">
+      <a:schemeClr val="tx1"/>
+    </cs:fontRef>
+    <cs:spPr>
+      <a:solidFill>
+        <a:schemeClr val="phClr"/>
+      </a:solidFill>
+    </cs:spPr>
+  </cs:dataPoint3D>
+  <cs:dataPointLine>
+    <cs:lnRef idx="0">
+      <cs:styleClr val="auto"/>
+    </cs:lnRef>
+    <cs:fillRef idx="1"/>
+    <cs:effectRef idx="0"/>
+    <cs:fontRef idx="minor">
+      <a:schemeClr val="tx1"/>
+    </cs:fontRef>
+    <cs:spPr>
+      <a:ln w="28575" cap="rnd">
+        <a:solidFill>
+          <a:schemeClr val="phClr"/>
+        </a:solidFill>
+        <a:round/>
+      </a:ln>
+    </cs:spPr>
+  </cs:dataPointLine>
+  <cs:dataPointMarker>
+    <cs:lnRef idx="0">
+      <cs:styleClr val="auto"/>
+    </cs:lnRef>
+    <cs:fillRef idx="1">
+      <cs:styleClr val="auto"/>
+    </cs:fillRef>
+    <cs:effectRef idx="0"/>
+    <cs:fontRef idx="minor">
+      <a:schemeClr val="tx1"/>
+    </cs:fontRef>
+    <cs:spPr>
+      <a:solidFill>
+        <a:schemeClr val="phClr"/>
+      </a:solidFill>
+      <a:ln w="9525">
+        <a:solidFill>
+          <a:schemeClr val="phClr"/>
+        </a:solidFill>
+      </a:ln>
+    </cs:spPr>
+  </cs:dataPointMarker>
+  <cs:dataPointMarkerLayout symbol="circle" size="5"/>
+  <cs:dataPointWireframe>
+    <cs:lnRef idx="0">
+      <cs:styleClr val="auto"/>
+    </cs:lnRef>
+    <cs:fillRef idx="1"/>
+    <cs:effectRef idx="0"/>
+    <cs:fontRef idx="minor">
+      <a:schemeClr val="tx1"/>
+    </cs:fontRef>
+    <cs:spPr>
+      <a:ln w="9525" cap="rnd">
+        <a:solidFill>
+          <a:schemeClr val="phClr"/>
+        </a:solidFill>
+        <a:round/>
+      </a:ln>
+    </cs:spPr>
+  </cs:dataPointWireframe>
+  <cs:dataTable>
+    <cs:lnRef idx="0"/>
+    <cs:fillRef idx="0"/>
+    <cs:effectRef idx="0"/>
+    <cs:fontRef idx="minor">
+      <a:schemeClr val="tx1">
+        <a:lumMod val="65000"/>
+        <a:lumOff val="35000"/>
+      </a:schemeClr>
+    </cs:fontRef>
+    <cs:spPr>
+      <a:noFill/>
+      <a:ln w="9525" cap="flat" cmpd="sng" algn="ctr">
+        <a:solidFill>
+          <a:schemeClr val="tx1">
+            <a:lumMod val="15000"/>
+            <a:lumOff val="85000"/>
+          </a:schemeClr>
+        </a:solidFill>
+        <a:round/>
+      </a:ln>
+    </cs:spPr>
+    <cs:defRPr sz="900" kern="1200"/>
+  </cs:dataTable>
+  <cs:downBar>
+    <cs:lnRef idx="0"/>
+    <cs:fillRef idx="0"/>
+    <cs:effectRef idx="0"/>
+    <cs:fontRef idx="minor">
+      <a:schemeClr val="dk1"/>
+    </cs:fontRef>
+    <cs:spPr>
+      <a:solidFill>
+        <a:schemeClr val="dk1">
+          <a:lumMod val="65000"/>
+          <a:lumOff val="35000"/>
+        </a:schemeClr>
+      </a:solidFill>
+      <a:ln w="9525">
+        <a:solidFill>
+          <a:schemeClr val="tx1">
+            <a:lumMod val="65000"/>
+            <a:lumOff val="35000"/>
+          </a:schemeClr>
+        </a:solidFill>
+      </a:ln>
+    </cs:spPr>
+  </cs:downBar>
+  <cs:dropLine>
+    <cs:lnRef idx="0"/>
+    <cs:fillRef idx="0"/>
+    <cs:effectRef idx="0"/>
+    <cs:fontRef idx="minor">
+      <a:schemeClr val="tx1"/>
+    </cs:fontRef>
+    <cs:spPr>
+      <a:ln w="9525" cap="flat" cmpd="sng" algn="ctr">
+        <a:solidFill>
+          <a:schemeClr val="tx1">
+            <a:lumMod val="35000"/>
+            <a:lumOff val="65000"/>
+          </a:schemeClr>
+        </a:solidFill>
+        <a:round/>
+      </a:ln>
+    </cs:spPr>
+  </cs:dropLine>
+  <cs:errorBar>
+    <cs:lnRef idx="0"/>
+    <cs:fillRef idx="0"/>
+    <cs:effectRef idx="0"/>
+    <cs:fontRef idx="minor">
+      <a:schemeClr val="tx1"/>
+    </cs:fontRef>
+    <cs:spPr>
+      <a:ln w="9525" cap="flat" cmpd="sng" algn="ctr">
+        <a:solidFill>
+          <a:schemeClr val="tx1">
+            <a:lumMod val="65000"/>
+            <a:lumOff val="35000"/>
+          </a:schemeClr>
+        </a:solidFill>
+        <a:round/>
+      </a:ln>
+    </cs:spPr>
+  </cs:errorBar>
+  <cs:floor>
+    <cs:lnRef idx="0"/>
+    <cs:fillRef idx="0"/>
+    <cs:effectRef idx="0"/>
+    <cs:fontRef idx="minor">
+      <a:schemeClr val="tx1"/>
+    </cs:fontRef>
+    <cs:spPr>
+      <a:noFill/>
+      <a:ln>
+        <a:noFill/>
+      </a:ln>
+    </cs:spPr>
+  </cs:floor>
+  <cs:gridlineMajor>
+    <cs:lnRef idx="0"/>
+    <cs:fillRef idx="0"/>
+    <cs:effectRef idx="0"/>
+    <cs:fontRef idx="minor">
+      <a:schemeClr val="tx1"/>
+    </cs:fontRef>
+    <cs:spPr>
+      <a:ln w="9525" cap="flat" cmpd="sng" algn="ctr">
+        <a:solidFill>
+          <a:schemeClr val="tx1">
+            <a:lumMod val="15000"/>
+            <a:lumOff val="85000"/>
+          </a:schemeClr>
+        </a:solidFill>
+        <a:round/>
+      </a:ln>
+    </cs:spPr>
+  </cs:gridlineMajor>
+  <cs:gridlineMinor>
+    <cs:lnRef idx="0"/>
+    <cs:fillRef idx="0"/>
+    <cs:effectRef idx="0"/>
+    <cs:fontRef idx="minor">
+      <a:schemeClr val="tx1"/>
+    </cs:fontRef>
+    <cs:spPr>
+      <a:ln w="9525" cap="flat" cmpd="sng" algn="ctr">
+        <a:solidFill>
+          <a:schemeClr val="tx1">
+            <a:lumMod val="5000"/>
+            <a:lumOff val="95000"/>
+          </a:schemeClr>
+        </a:solidFill>
+        <a:round/>
+      </a:ln>
+    </cs:spPr>
+  </cs:gridlineMinor>
+  <cs:hiLoLine>
+    <cs:lnRef idx="0"/>
+    <cs:fillRef idx="0"/>
+    <cs:effectRef idx="0"/>
+    <cs:fontRef idx="minor">
+      <a:schemeClr val="tx1"/>
+    </cs:fontRef>
+    <cs:spPr>
+      <a:ln w="9525" cap="flat" cmpd="sng" algn="ctr">
+        <a:solidFill>
+          <a:schemeClr val="tx1">
+            <a:lumMod val="75000"/>
+            <a:lumOff val="25000"/>
+          </a:schemeClr>
+        </a:solidFill>
+        <a:round/>
+      </a:ln>
+    </cs:spPr>
+  </cs:hiLoLine>
+  <cs:leaderLine>
+    <cs:lnRef idx="0"/>
+    <cs:fillRef idx="0"/>
+    <cs:effectRef idx="0"/>
+    <cs:fontRef idx="minor">
+      <a:schemeClr val="tx1"/>
+    </cs:fontRef>
+    <cs:spPr>
+      <a:ln w="9525" cap="flat" cmpd="sng" algn="ctr">
+        <a:solidFill>
+          <a:schemeClr val="tx1">
+            <a:lumMod val="35000"/>
+            <a:lumOff val="65000"/>
+          </a:schemeClr>
+        </a:solidFill>
+        <a:round/>
+      </a:ln>
+    </cs:spPr>
+  </cs:leaderLine>
+  <cs:legend>
+    <cs:lnRef idx="0"/>
+    <cs:fillRef idx="0"/>
+    <cs:effectRef idx="0"/>
+    <cs:fontRef idx="minor">
+      <a:schemeClr val="tx1">
+        <a:lumMod val="65000"/>
+        <a:lumOff val="35000"/>
+      </a:schemeClr>
+    </cs:fontRef>
+    <cs:defRPr sz="900" kern="1200"/>
+  </cs:legend>
+  <cs:plotArea mods="allowNoFillOverride allowNoLineOverride">
+    <cs:lnRef idx="0"/>
+    <cs:fillRef idx="0"/>
+    <cs:effectRef idx="0"/>
+    <cs:fontRef idx="minor">
+      <a:schemeClr val="tx1"/>
+    </cs:fontRef>
+  </cs:plotArea>
+  <cs:plotArea3D mods="allowNoFillOverride allowNoLineOverride">
+    <cs:lnRef idx="0"/>
+    <cs:fillRef idx="0"/>
+    <cs:effectRef idx="0"/>
+    <cs:fontRef idx="minor">
+      <a:schemeClr val="tx1"/>
+    </cs:fontRef>
+  </cs:plotArea3D>
+  <cs:seriesAxis>
+    <cs:lnRef idx="0"/>
+    <cs:fillRef idx="0"/>
+    <cs:effectRef idx="0"/>
+    <cs:fontRef idx="minor">
+      <a:schemeClr val="tx1">
+        <a:lumMod val="65000"/>
+        <a:lumOff val="35000"/>
+      </a:schemeClr>
+    </cs:fontRef>
+    <cs:defRPr sz="900" kern="1200"/>
+  </cs:seriesAxis>
+  <cs:seriesLine>
+    <cs:lnRef idx="0"/>
+    <cs:fillRef idx="0"/>
+    <cs:effectRef idx="0"/>
+    <cs:fontRef idx="minor">
+      <a:schemeClr val="tx1"/>
+    </cs:fontRef>
+    <cs:spPr>
+      <a:ln w="9525" cap="flat" cmpd="sng" algn="ctr">
+        <a:solidFill>
+          <a:schemeClr val="tx1">
+            <a:lumMod val="35000"/>
+            <a:lumOff val="65000"/>
+          </a:schemeClr>
+        </a:solidFill>
+        <a:round/>
+      </a:ln>
+    </cs:spPr>
+  </cs:seriesLine>
+  <cs:title>
+    <cs:lnRef idx="0"/>
+    <cs:fillRef idx="0"/>
+    <cs:effectRef idx="0"/>
+    <cs:fontRef idx="minor">
+      <a:schemeClr val="tx1">
+        <a:lumMod val="65000"/>
+        <a:lumOff val="35000"/>
+      </a:schemeClr>
+    </cs:fontRef>
+    <cs:defRPr sz="1400" b="0" kern="1200" spc="0" baseline="0"/>
+  </cs:title>
+  <cs:trendline>
+    <cs:lnRef idx="0">
+      <cs:styleClr val="auto"/>
+    </cs:lnRef>
+    <cs:fillRef idx="0"/>
+    <cs:effectRef idx="0"/>
+    <cs:fontRef idx="minor">
+      <a:schemeClr val="tx1"/>
+    </cs:fontRef>
+    <cs:spPr>
+      <a:ln w="19050" cap="rnd">
+        <a:solidFill>
+          <a:schemeClr val="phClr"/>
+        </a:solidFill>
+        <a:prstDash val="sysDot"/>
+      </a:ln>
+    </cs:spPr>
+  </cs:trendline>
+  <cs:trendlineLabel>
+    <cs:lnRef idx="0"/>
+    <cs:fillRef idx="0"/>
+    <cs:effectRef idx="0"/>
+    <cs:fontRef idx="minor">
+      <a:schemeClr val="tx1">
+        <a:lumMod val="65000"/>
+        <a:lumOff val="35000"/>
+      </a:schemeClr>
+    </cs:fontRef>
+    <cs:defRPr sz="900" kern="1200"/>
+  </cs:trendlineLabel>
+  <cs:upBar>
+    <cs:lnRef idx="0"/>
+    <cs:fillRef idx="0"/>
+    <cs:effectRef idx="0"/>
+    <cs:fontRef idx="minor">
+      <a:schemeClr val="dk1"/>
+    </cs:fontRef>
+    <cs:spPr>
+      <a:solidFill>
+        <a:schemeClr val="lt1"/>
+      </a:solidFill>
+      <a:ln w="9525">
+        <a:solidFill>
+          <a:schemeClr val="tx1">
+            <a:lumMod val="15000"/>
+            <a:lumOff val="85000"/>
+          </a:schemeClr>
+        </a:solidFill>
+      </a:ln>
+    </cs:spPr>
+  </cs:upBar>
+  <cs:valueAxis>
+    <cs:lnRef idx="0"/>
+    <cs:fillRef idx="0"/>
+    <cs:effectRef idx="0"/>
+    <cs:fontRef idx="minor">
+      <a:schemeClr val="tx1">
+        <a:lumMod val="65000"/>
+        <a:lumOff val="35000"/>
+      </a:schemeClr>
+    </cs:fontRef>
+    <cs:defRPr sz="900" kern="1200"/>
+  </cs:valueAxis>
+  <cs:wall>
+    <cs:lnRef idx="0"/>
+    <cs:fillRef idx="0"/>
+    <cs:effectRef idx="0"/>
+    <cs:fontRef idx="minor">
+      <a:schemeClr val="tx1"/>
+    </cs:fontRef>
+    <cs:spPr>
+      <a:noFill/>
+      <a:ln>
+        <a:noFill/>
+      </a:ln>
+    </cs:spPr>
+  </cs:wall>
+</cs:chartStyle>
+</file>
+
 <file path=word/theme/theme1.xml><?xml version="1.0" encoding="utf-8"?>
 <a:theme xmlns:a="http://schemas.openxmlformats.org/drawingml/2006/main" name="Тема Office">
   <a:themeElements>

</xml_diff>